<commit_message>
Correlation plots added and RSI speech
</commit_message>
<xml_diff>
--- a/Presentation Script.docx
+++ b/Presentation Script.docx
@@ -1131,13 +1131,23 @@
           <w:szCs w:val="24"/>
         </w:rPr>
       </w:pPr>
-      <w:r>
-        <w:rPr>
-          <w:rFonts w:ascii="Calibri" w:eastAsia="Times New Roman" w:hAnsi="Calibri" w:cs="Calibri"/>
-          <w:sz w:val="24"/>
-          <w:szCs w:val="24"/>
-        </w:rPr>
-        <w:t>Basically we start with y and then transform it to f(y) and then we perform the regression.</w:t>
+      <w:proofErr w:type="gramStart"/>
+      <w:r>
+        <w:rPr>
+          <w:rFonts w:ascii="Calibri" w:eastAsia="Times New Roman" w:hAnsi="Calibri" w:cs="Calibri"/>
+          <w:sz w:val="24"/>
+          <w:szCs w:val="24"/>
+        </w:rPr>
+        <w:t>Basically</w:t>
+      </w:r>
+      <w:proofErr w:type="gramEnd"/>
+      <w:r>
+        <w:rPr>
+          <w:rFonts w:ascii="Calibri" w:eastAsia="Times New Roman" w:hAnsi="Calibri" w:cs="Calibri"/>
+          <w:sz w:val="24"/>
+          <w:szCs w:val="24"/>
+        </w:rPr>
+        <w:t xml:space="preserve"> we start with y and then transform it to f(y) and then we perform the regression.</w:t>
       </w:r>
     </w:p>
     <w:p>
@@ -1371,7 +1381,23 @@
           <w:sz w:val="24"/>
           <w:szCs w:val="24"/>
         </w:rPr>
-        <w:t>R fits a mean line through each of these plots. It is in dotted red hence very faint. Those to are quite close. Therefore, our model is quite accurate. Now, you may ask if the residual plot revealed the possibility of non-linearity then why we check for partial residues. It’s because they show us the non-linearity of each variable explicitly hence its more useful often.</w:t>
+        <w:t>R fits a mean line through each of these plots. It is in dotted red hence very faint. Those to are quite close. Therefore, our model is quite accurate. Now, you may ask if the residual plot revealed the possibility of non-</w:t>
+      </w:r>
+      <w:r>
+        <w:rPr>
+          <w:rFonts w:ascii="Calibri" w:eastAsia="Times New Roman" w:hAnsi="Calibri" w:cs="Calibri"/>
+          <w:sz w:val="24"/>
+          <w:szCs w:val="24"/>
+        </w:rPr>
+        <w:t>linearity,</w:t>
+      </w:r>
+      <w:r>
+        <w:rPr>
+          <w:rFonts w:ascii="Calibri" w:eastAsia="Times New Roman" w:hAnsi="Calibri" w:cs="Calibri"/>
+          <w:sz w:val="24"/>
+          <w:szCs w:val="24"/>
+        </w:rPr>
+        <w:t xml:space="preserve"> then why we check for partial residues. It’s because they show us the non-linearity of each variable explicitly hence its more useful often.</w:t>
       </w:r>
     </w:p>
     <w:p>
@@ -1397,6 +1423,241 @@
           <w:sz w:val="24"/>
           <w:szCs w:val="24"/>
         </w:rPr>
+        <w:t>In 1963, Baily, Muth and Nourse developed a methodology for constructing a real estate index.</w:t>
+      </w:r>
+      <w:r>
+        <w:rPr>
+          <w:rFonts w:ascii="Calibri" w:eastAsia="Times New Roman" w:hAnsi="Calibri" w:cs="Calibri"/>
+          <w:sz w:val="24"/>
+          <w:szCs w:val="24"/>
+        </w:rPr>
+        <w:t xml:space="preserve"> </w:t>
+      </w:r>
+      <w:r>
+        <w:rPr>
+          <w:rFonts w:ascii="Calibri" w:eastAsia="Times New Roman" w:hAnsi="Calibri" w:cs="Calibri"/>
+          <w:sz w:val="24"/>
+          <w:szCs w:val="24"/>
+        </w:rPr>
+        <w:t>The idea was simple, the coefficients of the index at each designated</w:t>
+      </w:r>
+      <w:r>
+        <w:rPr>
+          <w:rFonts w:ascii="Calibri" w:eastAsia="Times New Roman" w:hAnsi="Calibri" w:cs="Calibri"/>
+          <w:sz w:val="24"/>
+          <w:szCs w:val="24"/>
+        </w:rPr>
+        <w:t xml:space="preserve"> </w:t>
+      </w:r>
+      <w:r>
+        <w:rPr>
+          <w:rFonts w:ascii="Calibri" w:eastAsia="Times New Roman" w:hAnsi="Calibri" w:cs="Calibri"/>
+          <w:sz w:val="24"/>
+          <w:szCs w:val="24"/>
+        </w:rPr>
+        <w:t>period can be estimated by running an ordinary least square regression.</w:t>
+      </w:r>
+      <w:r>
+        <w:rPr>
+          <w:rFonts w:ascii="Calibri" w:eastAsia="Times New Roman" w:hAnsi="Calibri" w:cs="Calibri"/>
+          <w:sz w:val="24"/>
+          <w:szCs w:val="24"/>
+        </w:rPr>
+        <w:t xml:space="preserve"> </w:t>
+      </w:r>
+      <w:r>
+        <w:rPr>
+          <w:rFonts w:ascii="Calibri" w:eastAsia="Times New Roman" w:hAnsi="Calibri" w:cs="Calibri"/>
+          <w:sz w:val="24"/>
+          <w:szCs w:val="24"/>
+        </w:rPr>
+        <w:t>The beauty of the repeat sales index methodology lies in its simplicity.</w:t>
+      </w:r>
+      <w:r>
+        <w:rPr>
+          <w:rFonts w:ascii="Calibri" w:eastAsia="Times New Roman" w:hAnsi="Calibri" w:cs="Calibri"/>
+          <w:sz w:val="24"/>
+          <w:szCs w:val="24"/>
+        </w:rPr>
+        <w:t xml:space="preserve"> Our aim is to assign index to each year. </w:t>
+      </w:r>
+      <w:r>
+        <w:rPr>
+          <w:rFonts w:ascii="Calibri" w:eastAsia="Times New Roman" w:hAnsi="Calibri" w:cs="Calibri"/>
+          <w:sz w:val="24"/>
+          <w:szCs w:val="24"/>
+        </w:rPr>
+        <w:t xml:space="preserve">We want </w:t>
+      </w:r>
+      <w:r>
+        <w:rPr>
+          <w:rFonts w:ascii="Calibri" w:eastAsia="Times New Roman" w:hAnsi="Calibri" w:cs="Calibri"/>
+          <w:sz w:val="24"/>
+          <w:szCs w:val="24"/>
+        </w:rPr>
+        <w:t>to make sure that these indices are close to the change in prices of houses.</w:t>
+      </w:r>
+    </w:p>
+    <w:p>
+      <w:pPr>
+        <w:spacing w:after="0" w:line="240" w:lineRule="auto"/>
+        <w:rPr>
+          <w:rFonts w:ascii="Calibri" w:eastAsia="Times New Roman" w:hAnsi="Calibri" w:cs="Calibri"/>
+          <w:sz w:val="24"/>
+          <w:szCs w:val="24"/>
+        </w:rPr>
+      </w:pPr>
+      <w:r>
+        <w:rPr>
+          <w:rFonts w:ascii="Calibri" w:eastAsia="Times New Roman" w:hAnsi="Calibri" w:cs="Calibri"/>
+          <w:sz w:val="24"/>
+          <w:szCs w:val="24"/>
+        </w:rPr>
+        <w:t xml:space="preserve">Let us assume that the house was first sold in year_i and then in year_j. Now we want the ratio of price_1 and price_2 to be close to the ratio of the indices of these two years. </w:t>
+      </w:r>
+      <w:r>
+        <w:rPr>
+          <w:rFonts w:ascii="Calibri" w:eastAsia="Times New Roman" w:hAnsi="Calibri" w:cs="Calibri"/>
+          <w:sz w:val="24"/>
+          <w:szCs w:val="24"/>
+        </w:rPr>
+        <w:t>We take logs on both side in order to make it linear. We set the index of the base year to be 1. In our case the index of 1995 is 1. Now set beta_i to be the log of index of year_i. We take y to be the difference of ln price_1 and price_2.</w:t>
+      </w:r>
+    </w:p>
+    <w:p>
+      <w:pPr>
+        <w:spacing w:after="0" w:line="240" w:lineRule="auto"/>
+        <w:rPr>
+          <w:rFonts w:ascii="Calibri" w:eastAsia="Times New Roman" w:hAnsi="Calibri" w:cs="Calibri"/>
+          <w:sz w:val="24"/>
+          <w:szCs w:val="24"/>
+        </w:rPr>
+      </w:pPr>
+      <w:r>
+        <w:rPr>
+          <w:rFonts w:ascii="Calibri" w:eastAsia="Times New Roman" w:hAnsi="Calibri" w:cs="Calibri"/>
+          <w:sz w:val="24"/>
+          <w:szCs w:val="24"/>
+        </w:rPr>
+        <w:t xml:space="preserve">Now we model it as multiple linear regression. Now the question comes what are x_ij. It is the coefficient of this log indices. As we can notice here that it is -1 during the first sale, 1 during the second and 0 otherwise. </w:t>
+      </w:r>
+      <w:r>
+        <w:rPr>
+          <w:rFonts w:ascii="Calibri" w:eastAsia="Times New Roman" w:hAnsi="Calibri" w:cs="Calibri"/>
+          <w:sz w:val="24"/>
+          <w:szCs w:val="24"/>
+        </w:rPr>
+        <w:t>Now we estimate with OLS to get the estimated values of these indices.</w:t>
+      </w:r>
+    </w:p>
+    <w:p>
+      <w:pPr>
+        <w:spacing w:after="0" w:line="240" w:lineRule="auto"/>
+        <w:rPr>
+          <w:rFonts w:ascii="Calibri" w:eastAsia="Times New Roman" w:hAnsi="Calibri" w:cs="Calibri"/>
+          <w:sz w:val="24"/>
+          <w:szCs w:val="24"/>
+        </w:rPr>
+      </w:pPr>
+      <w:r>
+        <w:rPr>
+          <w:rFonts w:ascii="Calibri" w:eastAsia="Times New Roman" w:hAnsi="Calibri" w:cs="Calibri"/>
+          <w:sz w:val="24"/>
+          <w:szCs w:val="24"/>
+        </w:rPr>
+        <w:t>Before moving to regression, we need to preprocess the data to get the required values. Let’s take this example. So, this is our data and now we need to get the log change price which is the difference of the column 2 and 4. Also we need to get the X matrix.</w:t>
+      </w:r>
+    </w:p>
+    <w:p>
+      <w:pPr>
+        <w:spacing w:after="0" w:line="240" w:lineRule="auto"/>
+        <w:rPr>
+          <w:rFonts w:ascii="Calibri" w:eastAsia="Times New Roman" w:hAnsi="Calibri" w:cs="Calibri"/>
+          <w:sz w:val="24"/>
+          <w:szCs w:val="24"/>
+        </w:rPr>
+      </w:pPr>
+      <w:r>
+        <w:rPr>
+          <w:rFonts w:ascii="Calibri" w:eastAsia="Times New Roman" w:hAnsi="Calibri" w:cs="Calibri"/>
+          <w:sz w:val="24"/>
+          <w:szCs w:val="24"/>
+        </w:rPr>
+        <w:t xml:space="preserve">After getting the values, it will look somewhat like this. As u can see 2006 has 0 since it was not sold during that year. </w:t>
+      </w:r>
+      <w:r>
+        <w:rPr>
+          <w:rFonts w:ascii="Calibri" w:eastAsia="Times New Roman" w:hAnsi="Calibri" w:cs="Calibri"/>
+          <w:sz w:val="24"/>
+          <w:szCs w:val="24"/>
+        </w:rPr>
+        <w:t>Similarly,</w:t>
+      </w:r>
+      <w:r>
+        <w:rPr>
+          <w:rFonts w:ascii="Calibri" w:eastAsia="Times New Roman" w:hAnsi="Calibri" w:cs="Calibri"/>
+          <w:sz w:val="24"/>
+          <w:szCs w:val="24"/>
+        </w:rPr>
+        <w:t xml:space="preserve"> we also have the log change. Now, notice that we don’t need this column of 2006. Why? Because we already have set that index to be </w:t>
+      </w:r>
+      <w:r>
+        <w:rPr>
+          <w:rFonts w:ascii="Calibri" w:eastAsia="Times New Roman" w:hAnsi="Calibri" w:cs="Calibri"/>
+          <w:sz w:val="24"/>
+          <w:szCs w:val="24"/>
+        </w:rPr>
+        <w:t>1, i.e., beta to be 0. Hence, our required part is the shaded area.</w:t>
+      </w:r>
+    </w:p>
+    <w:p>
+      <w:pPr>
+        <w:rPr>
+          <w:rFonts w:ascii="Roboto" w:eastAsia="Times New Roman" w:hAnsi="Roboto" w:cs="Times New Roman"/>
+          <w:color w:val="000000"/>
+          <w:sz w:val="18"/>
+          <w:szCs w:val="18"/>
+          <w:lang w:val="en-IN" w:eastAsia="en-IN" w:bidi="bn-IN"/>
+        </w:rPr>
+      </w:pPr>
+      <w:r>
+        <w:rPr>
+          <w:rFonts w:ascii="Calibri" w:eastAsia="Times New Roman" w:hAnsi="Calibri" w:cs="Calibri"/>
+          <w:sz w:val="24"/>
+          <w:szCs w:val="24"/>
+        </w:rPr>
+        <w:t xml:space="preserve">Finally, we perform the regression. </w:t>
+      </w:r>
+      <w:r>
+        <w:rPr>
+          <w:rFonts w:ascii="Calibri" w:eastAsia="Times New Roman" w:hAnsi="Calibri" w:cs="Calibri"/>
+          <w:sz w:val="24"/>
+          <w:szCs w:val="24"/>
+        </w:rPr>
+        <w:t>The exponents of the coefficients are the index levels at each year.</w:t>
+      </w:r>
+      <w:r>
+        <w:rPr>
+          <w:rFonts w:ascii="Calibri" w:eastAsia="Times New Roman" w:hAnsi="Calibri" w:cs="Calibri"/>
+          <w:sz w:val="24"/>
+          <w:szCs w:val="24"/>
+        </w:rPr>
+        <w:t xml:space="preserve"> </w:t>
+      </w:r>
+      <w:r>
+        <w:rPr>
+          <w:rFonts w:ascii="Calibri" w:eastAsia="Times New Roman" w:hAnsi="Calibri" w:cs="Calibri"/>
+          <w:sz w:val="24"/>
+          <w:szCs w:val="24"/>
+        </w:rPr>
+        <w:t xml:space="preserve">Then we plot those indices. </w:t>
+      </w:r>
+      <w:r>
+        <w:rPr>
+          <w:rFonts w:ascii="Calibri" w:eastAsia="Times New Roman" w:hAnsi="Calibri" w:cs="Calibri"/>
+          <w:sz w:val="24"/>
+          <w:szCs w:val="24"/>
+        </w:rPr>
         <w:t>We can clearly see the major retractions in 199</w:t>
       </w:r>
       <w:r>
@@ -1413,7 +1674,16 @@
           <w:sz w:val="24"/>
           <w:szCs w:val="24"/>
         </w:rPr>
-        <w:t xml:space="preserve"> and 20</w:t>
+        <w:t xml:space="preserve"> and </w:t>
+      </w:r>
+      <w:r>
+        <w:rPr>
+          <w:rFonts w:ascii="Calibri" w:eastAsia="Times New Roman" w:hAnsi="Calibri" w:cs="Calibri"/>
+          <w:sz w:val="24"/>
+          <w:szCs w:val="24"/>
+        </w:rPr>
+        <w:lastRenderedPageBreak/>
+        <w:t>20</w:t>
       </w:r>
       <w:r>
         <w:rPr>
@@ -1431,17 +1701,6 @@
         </w:rPr>
         <w:t>. We can also notice that the index level for this repeat sales index had reached its highest level in 2012.</w:t>
       </w:r>
-    </w:p>
-    <w:p>
-      <w:pPr>
-        <w:spacing w:after="0" w:line="240" w:lineRule="auto"/>
-        <w:ind w:left="540"/>
-        <w:rPr>
-          <w:rFonts w:ascii="Calibri" w:eastAsia="Times New Roman" w:hAnsi="Calibri" w:cs="Calibri"/>
-          <w:sz w:val="24"/>
-          <w:szCs w:val="24"/>
-        </w:rPr>
-      </w:pPr>
     </w:p>
     <w:sectPr>
       <w:pgSz w:w="12240" w:h="15840"/>
@@ -4185,7 +4444,6 @@
   <w:style w:type="character" w:default="1" w:styleId="DefaultParagraphFont">
     <w:name w:val="Default Paragraph Font"/>
     <w:uiPriority w:val="1"/>
-    <w:semiHidden/>
     <w:unhideWhenUsed/>
   </w:style>
   <w:style w:type="table" w:default="1" w:styleId="TableNormal">

</xml_diff>

<commit_message>
further changes in script
</commit_message>
<xml_diff>
--- a/Presentation Script.docx
+++ b/Presentation Script.docx
@@ -55,7 +55,281 @@
           <w:sz w:val="24"/>
           <w:szCs w:val="24"/>
         </w:rPr>
-        <w:t>The real estate data has 43 variables in all which have been classified into 4 different categories: transactional (mainly involving price and dates), socio-economic (consisting of different social and economic factors affecting the price of real estates), sustainability (denoting the energy efficiency) and geographical (denoting the various regions of England and Wales).</w:t>
+        <w:t xml:space="preserve">The real estate data has 43 variables in all which have been classified into 4 different categories: </w:t>
+      </w:r>
+    </w:p>
+    <w:p>
+      <w:pPr>
+        <w:pStyle w:val="ListParagraph"/>
+        <w:numPr>
+          <w:ilvl w:val="0"/>
+          <w:numId w:val="20"/>
+        </w:numPr>
+        <w:spacing w:after="0" w:line="240" w:lineRule="auto"/>
+        <w:jc w:val="both"/>
+        <w:rPr>
+          <w:rFonts w:ascii="Calibri" w:eastAsia="Times New Roman" w:hAnsi="Calibri" w:cs="Calibri"/>
+          <w:sz w:val="24"/>
+          <w:szCs w:val="24"/>
+        </w:rPr>
+      </w:pPr>
+      <w:r>
+        <w:rPr>
+          <w:rFonts w:ascii="Calibri" w:eastAsia="Times New Roman" w:hAnsi="Calibri" w:cs="Calibri"/>
+          <w:sz w:val="24"/>
+          <w:szCs w:val="24"/>
+        </w:rPr>
+        <w:t>transactional (mainly involving price and dates)</w:t>
+      </w:r>
+    </w:p>
+    <w:p>
+      <w:pPr>
+        <w:pStyle w:val="ListParagraph"/>
+        <w:numPr>
+          <w:ilvl w:val="1"/>
+          <w:numId w:val="20"/>
+        </w:numPr>
+        <w:spacing w:after="0" w:line="240" w:lineRule="auto"/>
+        <w:jc w:val="both"/>
+        <w:rPr>
+          <w:rFonts w:ascii="Calibri" w:eastAsia="Times New Roman" w:hAnsi="Calibri" w:cs="Calibri"/>
+          <w:sz w:val="24"/>
+          <w:szCs w:val="24"/>
+        </w:rPr>
+      </w:pPr>
+      <w:r>
+        <w:rPr>
+          <w:rFonts w:ascii="Calibri" w:eastAsia="Times New Roman" w:hAnsi="Calibri" w:cs="Calibri"/>
+          <w:sz w:val="24"/>
+          <w:szCs w:val="24"/>
+        </w:rPr>
+        <w:t>price_1 and price_2 for the 1</w:t>
+      </w:r>
+      <w:r>
+        <w:rPr>
+          <w:rFonts w:ascii="Calibri" w:eastAsia="Times New Roman" w:hAnsi="Calibri" w:cs="Calibri"/>
+          <w:sz w:val="24"/>
+          <w:szCs w:val="24"/>
+          <w:vertAlign w:val="superscript"/>
+        </w:rPr>
+        <w:t>st</w:t>
+      </w:r>
+      <w:r>
+        <w:rPr>
+          <w:rFonts w:ascii="Calibri" w:eastAsia="Times New Roman" w:hAnsi="Calibri" w:cs="Calibri"/>
+          <w:sz w:val="24"/>
+          <w:szCs w:val="24"/>
+        </w:rPr>
+        <w:t xml:space="preserve"> and 2</w:t>
+      </w:r>
+      <w:r>
+        <w:rPr>
+          <w:rFonts w:ascii="Calibri" w:eastAsia="Times New Roman" w:hAnsi="Calibri" w:cs="Calibri"/>
+          <w:sz w:val="24"/>
+          <w:szCs w:val="24"/>
+          <w:vertAlign w:val="superscript"/>
+        </w:rPr>
+        <w:t>nd</w:t>
+      </w:r>
+      <w:r>
+        <w:rPr>
+          <w:rFonts w:ascii="Calibri" w:eastAsia="Times New Roman" w:hAnsi="Calibri" w:cs="Calibri"/>
+          <w:sz w:val="24"/>
+          <w:szCs w:val="24"/>
+        </w:rPr>
+        <w:t xml:space="preserve"> transaction prices respectively</w:t>
+      </w:r>
+    </w:p>
+    <w:p>
+      <w:pPr>
+        <w:pStyle w:val="ListParagraph"/>
+        <w:numPr>
+          <w:ilvl w:val="1"/>
+          <w:numId w:val="20"/>
+        </w:numPr>
+        <w:spacing w:after="0" w:line="240" w:lineRule="auto"/>
+        <w:jc w:val="both"/>
+        <w:rPr>
+          <w:rFonts w:ascii="Calibri" w:eastAsia="Times New Roman" w:hAnsi="Calibri" w:cs="Calibri"/>
+          <w:sz w:val="24"/>
+          <w:szCs w:val="24"/>
+        </w:rPr>
+      </w:pPr>
+      <w:r>
+        <w:rPr>
+          <w:rFonts w:ascii="Calibri" w:eastAsia="Times New Roman" w:hAnsi="Calibri" w:cs="Calibri"/>
+          <w:sz w:val="24"/>
+          <w:szCs w:val="24"/>
+        </w:rPr>
+        <w:t>date_1 and date_2 corresponding to those sales.</w:t>
+      </w:r>
+    </w:p>
+    <w:p>
+      <w:pPr>
+        <w:pStyle w:val="ListParagraph"/>
+        <w:numPr>
+          <w:ilvl w:val="1"/>
+          <w:numId w:val="20"/>
+        </w:numPr>
+        <w:spacing w:after="0" w:line="240" w:lineRule="auto"/>
+        <w:jc w:val="both"/>
+        <w:rPr>
+          <w:rFonts w:ascii="Calibri" w:eastAsia="Times New Roman" w:hAnsi="Calibri" w:cs="Calibri"/>
+          <w:sz w:val="24"/>
+          <w:szCs w:val="24"/>
+        </w:rPr>
+      </w:pPr>
+      <w:r>
+        <w:rPr>
+          <w:rFonts w:ascii="Calibri" w:eastAsia="Times New Roman" w:hAnsi="Calibri" w:cs="Calibri"/>
+          <w:sz w:val="24"/>
+          <w:szCs w:val="24"/>
+        </w:rPr>
+        <w:t>days between sales is their difference</w:t>
+      </w:r>
+    </w:p>
+    <w:p>
+      <w:pPr>
+        <w:pStyle w:val="ListParagraph"/>
+        <w:numPr>
+          <w:ilvl w:val="1"/>
+          <w:numId w:val="20"/>
+        </w:numPr>
+        <w:spacing w:after="0" w:line="240" w:lineRule="auto"/>
+        <w:jc w:val="both"/>
+        <w:rPr>
+          <w:rFonts w:ascii="Calibri" w:eastAsia="Times New Roman" w:hAnsi="Calibri" w:cs="Calibri"/>
+          <w:sz w:val="24"/>
+          <w:szCs w:val="24"/>
+        </w:rPr>
+      </w:pPr>
+      <w:r>
+        <w:rPr>
+          <w:rFonts w:ascii="Calibri" w:eastAsia="Times New Roman" w:hAnsi="Calibri" w:cs="Calibri"/>
+          <w:sz w:val="24"/>
+          <w:szCs w:val="24"/>
+        </w:rPr>
+        <w:t>perc_change_p_1_p2 is the percentage change in prices</w:t>
+      </w:r>
+    </w:p>
+    <w:p>
+      <w:pPr>
+        <w:pStyle w:val="ListParagraph"/>
+        <w:numPr>
+          <w:ilvl w:val="0"/>
+          <w:numId w:val="20"/>
+        </w:numPr>
+        <w:spacing w:after="0" w:line="240" w:lineRule="auto"/>
+        <w:jc w:val="both"/>
+        <w:rPr>
+          <w:rFonts w:ascii="Calibri" w:eastAsia="Times New Roman" w:hAnsi="Calibri" w:cs="Calibri"/>
+          <w:sz w:val="24"/>
+          <w:szCs w:val="24"/>
+        </w:rPr>
+      </w:pPr>
+      <w:r>
+        <w:rPr>
+          <w:rFonts w:ascii="Calibri" w:eastAsia="Times New Roman" w:hAnsi="Calibri" w:cs="Calibri"/>
+          <w:sz w:val="24"/>
+          <w:szCs w:val="24"/>
+        </w:rPr>
+        <w:t xml:space="preserve">socio-economic </w:t>
+      </w:r>
+    </w:p>
+    <w:p>
+      <w:pPr>
+        <w:pStyle w:val="ListParagraph"/>
+        <w:numPr>
+          <w:ilvl w:val="1"/>
+          <w:numId w:val="20"/>
+        </w:numPr>
+        <w:spacing w:after="0" w:line="240" w:lineRule="auto"/>
+        <w:jc w:val="both"/>
+        <w:rPr>
+          <w:rFonts w:ascii="Calibri" w:eastAsia="Times New Roman" w:hAnsi="Calibri" w:cs="Calibri"/>
+          <w:sz w:val="24"/>
+          <w:szCs w:val="24"/>
+        </w:rPr>
+      </w:pPr>
+      <w:r>
+        <w:rPr>
+          <w:rFonts w:ascii="Calibri" w:eastAsia="Times New Roman" w:hAnsi="Calibri" w:cs="Calibri"/>
+          <w:sz w:val="24"/>
+          <w:szCs w:val="24"/>
+        </w:rPr>
+        <w:t>consisting of different social and economic factors affecting the price of real estates</w:t>
+      </w:r>
+    </w:p>
+    <w:p>
+      <w:pPr>
+        <w:pStyle w:val="ListParagraph"/>
+        <w:numPr>
+          <w:ilvl w:val="1"/>
+          <w:numId w:val="20"/>
+        </w:numPr>
+        <w:spacing w:after="0" w:line="240" w:lineRule="auto"/>
+        <w:jc w:val="both"/>
+        <w:rPr>
+          <w:rFonts w:ascii="Calibri" w:eastAsia="Times New Roman" w:hAnsi="Calibri" w:cs="Calibri"/>
+          <w:sz w:val="24"/>
+          <w:szCs w:val="24"/>
+        </w:rPr>
+      </w:pPr>
+      <w:r>
+        <w:rPr>
+          <w:rFonts w:ascii="Calibri" w:eastAsia="Times New Roman" w:hAnsi="Calibri" w:cs="Calibri"/>
+          <w:sz w:val="24"/>
+          <w:szCs w:val="24"/>
+        </w:rPr>
+        <w:t>mainly it assigns scores on the basis of these factors like employment, income</w:t>
+      </w:r>
+    </w:p>
+    <w:p>
+      <w:pPr>
+        <w:pStyle w:val="ListParagraph"/>
+        <w:numPr>
+          <w:ilvl w:val="0"/>
+          <w:numId w:val="20"/>
+        </w:numPr>
+        <w:spacing w:after="0" w:line="240" w:lineRule="auto"/>
+        <w:jc w:val="both"/>
+        <w:rPr>
+          <w:rFonts w:ascii="Calibri" w:eastAsia="Times New Roman" w:hAnsi="Calibri" w:cs="Calibri"/>
+          <w:sz w:val="24"/>
+          <w:szCs w:val="24"/>
+        </w:rPr>
+      </w:pPr>
+      <w:r>
+        <w:rPr>
+          <w:rFonts w:ascii="Calibri" w:eastAsia="Times New Roman" w:hAnsi="Calibri" w:cs="Calibri"/>
+          <w:sz w:val="24"/>
+          <w:szCs w:val="24"/>
+        </w:rPr>
+        <w:t>sustainability (denoting the energy efficiency) and</w:t>
+      </w:r>
+    </w:p>
+    <w:p>
+      <w:pPr>
+        <w:pStyle w:val="ListParagraph"/>
+        <w:numPr>
+          <w:ilvl w:val="0"/>
+          <w:numId w:val="20"/>
+        </w:numPr>
+        <w:spacing w:after="0" w:line="240" w:lineRule="auto"/>
+        <w:jc w:val="both"/>
+        <w:rPr>
+          <w:rFonts w:ascii="Calibri" w:eastAsia="Times New Roman" w:hAnsi="Calibri" w:cs="Calibri"/>
+          <w:sz w:val="24"/>
+          <w:szCs w:val="24"/>
+        </w:rPr>
+      </w:pPr>
+      <w:r>
+        <w:rPr>
+          <w:rFonts w:ascii="Calibri" w:eastAsia="Times New Roman" w:hAnsi="Calibri" w:cs="Calibri"/>
+          <w:sz w:val="24"/>
+          <w:szCs w:val="24"/>
+        </w:rPr>
+        <w:t>geographical (denoting the various regions of England and Wales).</w:t>
       </w:r>
     </w:p>
     <w:p>
@@ -75,8 +349,78 @@
           <w:sz w:val="24"/>
           <w:szCs w:val="24"/>
         </w:rPr>
+        <w:t>The last two variables will be discussed in the following slides.</w:t>
+      </w:r>
+    </w:p>
+    <w:p>
+      <w:pPr>
+        <w:spacing w:after="0" w:line="240" w:lineRule="auto"/>
+        <w:ind w:left="540"/>
+        <w:jc w:val="both"/>
+        <w:rPr>
+          <w:rFonts w:ascii="Calibri" w:eastAsia="Times New Roman" w:hAnsi="Calibri" w:cs="Calibri"/>
+          <w:sz w:val="24"/>
+          <w:szCs w:val="24"/>
+        </w:rPr>
+      </w:pPr>
+      <w:r>
+        <w:rPr>
+          <w:rFonts w:ascii="Calibri" w:eastAsia="Times New Roman" w:hAnsi="Calibri" w:cs="Calibri"/>
+          <w:sz w:val="24"/>
+          <w:szCs w:val="24"/>
+        </w:rPr>
         <w:br/>
-        <w:t>Next, we come to the repeated sales prices. The plots of the logarithms of the percentage change and the time period between two transactions are shown and it is clear that both of them are not normal.</w:t>
+        <w:t xml:space="preserve">Next, we come to the repeated sales prices. The plots of the logarithms of the percentage change and </w:t>
+      </w:r>
+    </w:p>
+    <w:p>
+      <w:pPr>
+        <w:spacing w:after="0" w:line="240" w:lineRule="auto"/>
+        <w:ind w:left="540"/>
+        <w:jc w:val="both"/>
+        <w:rPr>
+          <w:rFonts w:ascii="Calibri" w:eastAsia="Times New Roman" w:hAnsi="Calibri" w:cs="Calibri"/>
+          <w:sz w:val="24"/>
+          <w:szCs w:val="24"/>
+        </w:rPr>
+      </w:pPr>
+    </w:p>
+    <w:p>
+      <w:pPr>
+        <w:spacing w:after="0" w:line="240" w:lineRule="auto"/>
+        <w:ind w:left="540"/>
+        <w:jc w:val="both"/>
+        <w:rPr>
+          <w:rFonts w:ascii="Calibri" w:eastAsia="Times New Roman" w:hAnsi="Calibri" w:cs="Calibri"/>
+          <w:sz w:val="24"/>
+          <w:szCs w:val="24"/>
+        </w:rPr>
+      </w:pPr>
+      <w:r>
+        <w:rPr>
+          <w:rFonts w:ascii="Calibri" w:eastAsia="Times New Roman" w:hAnsi="Calibri" w:cs="Calibri"/>
+          <w:sz w:val="24"/>
+          <w:szCs w:val="24"/>
+        </w:rPr>
+        <w:t xml:space="preserve">the time period between two transactions </w:t>
+      </w:r>
+      <w:proofErr w:type="gramStart"/>
+      <w:r>
+        <w:rPr>
+          <w:rFonts w:ascii="Calibri" w:eastAsia="Times New Roman" w:hAnsi="Calibri" w:cs="Calibri"/>
+          <w:sz w:val="24"/>
+          <w:szCs w:val="24"/>
+        </w:rPr>
+        <w:t>are</w:t>
+      </w:r>
+      <w:proofErr w:type="gramEnd"/>
+      <w:r>
+        <w:rPr>
+          <w:rFonts w:ascii="Calibri" w:eastAsia="Times New Roman" w:hAnsi="Calibri" w:cs="Calibri"/>
+          <w:sz w:val="24"/>
+          <w:szCs w:val="24"/>
+        </w:rPr>
+        <w:t xml:space="preserve"> shown and it is clear that both of them are not normal.</w:t>
       </w:r>
     </w:p>
     <w:p>
@@ -244,6 +588,7 @@
           <w:sz w:val="24"/>
           <w:szCs w:val="24"/>
         </w:rPr>
+        <w:lastRenderedPageBreak/>
         <w:t>North-west 19.99%</w:t>
       </w:r>
     </w:p>
@@ -436,16 +781,7 @@
           <w:sz w:val="24"/>
           <w:szCs w:val="24"/>
         </w:rPr>
-        <w:t xml:space="preserve">Now, we will look at various Index of Multiple Deprivation (IMD) Variables which includes a discrete and a continuous plot (i.e., rank and decile) of every variable which includes </w:t>
-      </w:r>
-      <w:r>
-        <w:rPr>
-          <w:rFonts w:ascii="Calibri" w:eastAsia="Times New Roman" w:hAnsi="Calibri" w:cs="Calibri"/>
-          <w:sz w:val="24"/>
-          <w:szCs w:val="24"/>
-        </w:rPr>
-        <w:lastRenderedPageBreak/>
-        <w:t>Income Deprivation rank, Crime Rank, Employment Deprivation etc. Here 1 is the best and 10 is the worst.</w:t>
+        <w:t>Now, we will look at various Index of Multiple Deprivation (IMD) Variables which includes a discrete and a continuous plot (i.e., rank and decile) of every variable which includes Income Deprivation rank, Crime Rank, Employment Deprivation etc. Here 1 is the best and 10 is the worst.</w:t>
       </w:r>
       <w:r>
         <w:br/>
@@ -1014,16 +1350,7 @@
           <w:sz w:val="24"/>
           <w:szCs w:val="24"/>
         </w:rPr>
-        <w:t xml:space="preserve">while categorizing into k categories we require k-1 variables. However, we have k dummy variables. So, one must be </w:t>
-      </w:r>
-      <w:r>
-        <w:rPr>
-          <w:rFonts w:ascii="Calibri" w:eastAsia="Times New Roman" w:hAnsi="Calibri" w:cs="Calibri"/>
-          <w:sz w:val="24"/>
-          <w:szCs w:val="24"/>
-        </w:rPr>
-        <w:lastRenderedPageBreak/>
-        <w:t>held out. We have held out epc D because it has the highest fraction of data. For similar reasons we have again referenced on north west.</w:t>
+        <w:t>while categorizing into k categories we require k-1 variables. However, we have k dummy variables. So, one must be held out. We have held out epc D because it has the highest fraction of data. For similar reasons we have again referenced on north west.</w:t>
       </w:r>
     </w:p>
     <w:p>
@@ -1479,7 +1806,16 @@
           <w:sz w:val="24"/>
           <w:szCs w:val="24"/>
         </w:rPr>
-        <w:t>This plot helps us to find influential cases (i.e., subjects) if any. Not all outliers are influential in linear regression analysis (whatever outliers mean). We look for cases outside of a dashed line, Cook’s distance. When cases are outside of the Cook’s distance (meaning they have high Cook’s distance scores), the cases are influential to the regression results. We can barely see Cook’s distance lines (a red dashed line) because all cases are well inside of the Cook’s distance lines.</w:t>
+        <w:t xml:space="preserve">This plot helps us to find influential cases (i.e., subjects) if any. Not all outliers are influential in linear regression analysis (whatever outliers mean). We look for cases outside of a dashed line, Cook’s distance. When cases are outside of the Cook’s distance (meaning they </w:t>
+      </w:r>
+      <w:r>
+        <w:rPr>
+          <w:rFonts w:ascii="Calibri" w:eastAsia="Times New Roman" w:hAnsi="Calibri" w:cs="Calibri"/>
+          <w:sz w:val="24"/>
+          <w:szCs w:val="24"/>
+        </w:rPr>
+        <w:lastRenderedPageBreak/>
+        <w:t>have high Cook’s distance scores), the cases are influential to the regression results. We can barely see Cook’s distance lines (a red dashed line) because all cases are well inside of the Cook’s distance lines.</w:t>
       </w:r>
     </w:p>
     <w:p>
@@ -1574,77 +1910,510 @@
         <w:rPr>
           <w:rFonts w:eastAsia="Times New Roman"/>
         </w:rPr>
+        <w:t>Price vs Socio-Economic</w:t>
+      </w:r>
+    </w:p>
+    <w:p>
+      <w:pPr>
+        <w:rPr>
+          <w:rFonts w:ascii="Calibri" w:eastAsia="Times New Roman" w:hAnsi="Calibri" w:cs="Calibri"/>
+          <w:sz w:val="24"/>
+          <w:szCs w:val="24"/>
+        </w:rPr>
+      </w:pPr>
+      <w:r>
+        <w:rPr>
+          <w:rFonts w:ascii="Calibri" w:eastAsia="Times New Roman" w:hAnsi="Calibri" w:cs="Calibri"/>
+          <w:sz w:val="24"/>
+          <w:szCs w:val="24"/>
+        </w:rPr>
+        <w:t xml:space="preserve">Here we are going to model the price variables </w:t>
+      </w:r>
+      <w:r>
+        <w:rPr>
+          <w:rFonts w:ascii="Calibri" w:eastAsia="Times New Roman" w:hAnsi="Calibri" w:cs="Calibri"/>
+          <w:sz w:val="24"/>
+          <w:szCs w:val="24"/>
+        </w:rPr>
+        <w:t>i.e.,</w:t>
+      </w:r>
+      <w:r>
+        <w:rPr>
+          <w:rFonts w:ascii="Calibri" w:eastAsia="Times New Roman" w:hAnsi="Calibri" w:cs="Calibri"/>
+          <w:sz w:val="24"/>
+          <w:szCs w:val="24"/>
+        </w:rPr>
+        <w:t xml:space="preserve"> price_1 and price_2</w:t>
+      </w:r>
+      <w:r>
+        <w:rPr>
+          <w:rFonts w:ascii="Calibri" w:eastAsia="Times New Roman" w:hAnsi="Calibri" w:cs="Calibri"/>
+          <w:sz w:val="24"/>
+          <w:szCs w:val="24"/>
+        </w:rPr>
+        <w:t xml:space="preserve"> with respect to the socio-economic variables, i.e., we will concentrate on the scores which are continuous values.</w:t>
+      </w:r>
+    </w:p>
+    <w:p>
+      <w:pPr>
+        <w:jc w:val="both"/>
+        <w:rPr>
+          <w:rFonts w:ascii="Calibri" w:eastAsia="Times New Roman" w:hAnsi="Calibri" w:cs="Calibri"/>
+          <w:sz w:val="24"/>
+          <w:szCs w:val="24"/>
+          <w:lang w:val="en-IN"/>
+        </w:rPr>
+      </w:pPr>
+      <w:r>
+        <w:rPr>
+          <w:rFonts w:ascii="Calibri" w:eastAsia="Times New Roman" w:hAnsi="Calibri" w:cs="Calibri"/>
+          <w:sz w:val="24"/>
+          <w:szCs w:val="24"/>
+        </w:rPr>
+        <w:t xml:space="preserve">In linear regression, </w:t>
+      </w:r>
+      <w:r>
+        <w:rPr>
+          <w:rFonts w:ascii="Calibri" w:eastAsia="Times New Roman" w:hAnsi="Calibri" w:cs="Calibri"/>
+          <w:sz w:val="24"/>
+          <w:szCs w:val="24"/>
+        </w:rPr>
+        <w:t xml:space="preserve">we assume that the errors are normally distributed. This assumption allows us to construct confidence intervals and conduct hypothesis tests. </w:t>
+      </w:r>
+      <w:r>
+        <w:rPr>
+          <w:rFonts w:ascii="Calibri" w:eastAsia="Times New Roman" w:hAnsi="Calibri" w:cs="Calibri"/>
+          <w:sz w:val="24"/>
+          <w:szCs w:val="24"/>
+        </w:rPr>
+        <w:t>We also know that the predicted value has a normal distribution under a fixed value of explanatory variables</w:t>
+      </w:r>
+      <w:r>
+        <w:rPr>
+          <w:rFonts w:ascii="Calibri" w:eastAsia="Times New Roman" w:hAnsi="Calibri" w:cs="Calibri"/>
+          <w:sz w:val="24"/>
+          <w:szCs w:val="24"/>
+        </w:rPr>
+        <w:t>. Hence, the original variables better be normal. However, the histograms clearly suggest that they are not. They are left skewed.</w:t>
+      </w:r>
+    </w:p>
+    <w:p>
+      <w:pPr>
+        <w:jc w:val="both"/>
+        <w:rPr>
+          <w:rFonts w:ascii="Calibri" w:eastAsia="Times New Roman" w:hAnsi="Calibri" w:cs="Calibri"/>
+          <w:sz w:val="24"/>
+          <w:szCs w:val="24"/>
+        </w:rPr>
+      </w:pPr>
+      <w:r>
+        <w:rPr>
+          <w:rFonts w:ascii="Calibri" w:eastAsia="Times New Roman" w:hAnsi="Calibri" w:cs="Calibri"/>
+          <w:sz w:val="24"/>
+          <w:szCs w:val="24"/>
+        </w:rPr>
+        <w:br/>
+      </w:r>
+      <w:r>
+        <w:rPr>
+          <w:rFonts w:ascii="Calibri" w:eastAsia="Times New Roman" w:hAnsi="Calibri" w:cs="Calibri"/>
+          <w:sz w:val="24"/>
+          <w:szCs w:val="24"/>
+        </w:rPr>
+        <w:t>By transforming our target variable, we can (hopefully) normalize our errors (if they are not already normal).</w:t>
+      </w:r>
+      <w:r>
+        <w:rPr>
+          <w:rFonts w:ascii="Calibri" w:eastAsia="Times New Roman" w:hAnsi="Calibri" w:cs="Calibri"/>
+          <w:sz w:val="24"/>
+          <w:szCs w:val="24"/>
+        </w:rPr>
+        <w:t xml:space="preserve"> </w:t>
+      </w:r>
+      <w:r>
+        <w:rPr>
+          <w:rFonts w:ascii="Calibri" w:eastAsia="Times New Roman" w:hAnsi="Calibri" w:cs="Calibri"/>
+          <w:sz w:val="24"/>
+          <w:szCs w:val="24"/>
+        </w:rPr>
+        <w:t xml:space="preserve">We can use the Box-Cox transformation to transform the </w:t>
+      </w:r>
+      <w:r>
+        <w:rPr>
+          <w:rFonts w:ascii="Calibri" w:eastAsia="Times New Roman" w:hAnsi="Calibri" w:cs="Calibri"/>
+          <w:sz w:val="24"/>
+          <w:szCs w:val="24"/>
+        </w:rPr>
+        <w:t>Y</w:t>
+      </w:r>
+      <w:r>
+        <w:rPr>
+          <w:rFonts w:ascii="Calibri" w:eastAsia="Times New Roman" w:hAnsi="Calibri" w:cs="Calibri"/>
+          <w:sz w:val="24"/>
+          <w:szCs w:val="24"/>
+        </w:rPr>
+        <w:t xml:space="preserve"> into as close to a normal distribution as the Box-Cox transformation permits.</w:t>
+      </w:r>
+      <w:r>
+        <w:rPr>
+          <w:rFonts w:ascii="Calibri" w:eastAsia="Times New Roman" w:hAnsi="Calibri" w:cs="Calibri"/>
+          <w:sz w:val="24"/>
+          <w:szCs w:val="24"/>
+        </w:rPr>
+        <w:t xml:space="preserve"> Now, in Box-Cox, we try out these transformations of Y. Then we choose the</w:t>
+      </w:r>
+      <w:r>
+        <w:rPr>
+          <w:rFonts w:ascii="Calibri" w:eastAsia="Times New Roman" w:hAnsi="Calibri" w:cs="Calibri"/>
+          <w:sz w:val="24"/>
+          <w:szCs w:val="24"/>
+        </w:rPr>
+        <w:t xml:space="preserve"> of lambda that provides the best approximation for the normal distribution of our response variable.</w:t>
+      </w:r>
+    </w:p>
+    <w:p>
+      <w:pPr>
+        <w:jc w:val="both"/>
+        <w:rPr>
+          <w:rFonts w:ascii="Calibri" w:eastAsia="Times New Roman" w:hAnsi="Calibri" w:cs="Calibri"/>
+          <w:sz w:val="24"/>
+          <w:szCs w:val="24"/>
+        </w:rPr>
+      </w:pPr>
+      <w:r>
+        <w:rPr>
+          <w:rFonts w:ascii="Calibri" w:eastAsia="Times New Roman" w:hAnsi="Calibri" w:cs="Calibri"/>
+          <w:sz w:val="24"/>
+          <w:szCs w:val="24"/>
+        </w:rPr>
+        <w:t>Basically,</w:t>
+      </w:r>
+      <w:r>
+        <w:rPr>
+          <w:rFonts w:ascii="Calibri" w:eastAsia="Times New Roman" w:hAnsi="Calibri" w:cs="Calibri"/>
+          <w:sz w:val="24"/>
+          <w:szCs w:val="24"/>
+        </w:rPr>
+        <w:t xml:space="preserve"> we start with y and then transform it to f(y) and then we perform the regression.</w:t>
+      </w:r>
+    </w:p>
+    <w:p>
+      <w:pPr>
+        <w:jc w:val="both"/>
+        <w:rPr>
+          <w:rFonts w:ascii="Calibri" w:eastAsia="Times New Roman" w:hAnsi="Calibri" w:cs="Calibri"/>
+          <w:sz w:val="24"/>
+          <w:szCs w:val="24"/>
+        </w:rPr>
+      </w:pPr>
+      <w:r>
+        <w:rPr>
+          <w:rFonts w:ascii="Calibri" w:eastAsia="Times New Roman" w:hAnsi="Calibri" w:cs="Calibri"/>
+          <w:sz w:val="24"/>
+          <w:szCs w:val="24"/>
+        </w:rPr>
+        <w:t xml:space="preserve">Now, we come to the part of selecting lambda. This log-likelihood function is an estimator just like method of moments. Here, it estimates the </w:t>
+      </w:r>
+      <w:r>
+        <w:rPr>
+          <w:rFonts w:ascii="Calibri" w:eastAsia="Times New Roman" w:hAnsi="Calibri" w:cs="Calibri"/>
+          <w:sz w:val="24"/>
+          <w:szCs w:val="24"/>
+        </w:rPr>
+        <w:t>lambda</w:t>
+      </w:r>
+      <w:r>
+        <w:rPr>
+          <w:rFonts w:ascii="Calibri" w:eastAsia="Times New Roman" w:hAnsi="Calibri" w:cs="Calibri"/>
+          <w:sz w:val="24"/>
+          <w:szCs w:val="24"/>
+        </w:rPr>
+        <w:t xml:space="preserve">. So, what Box-Cox does basically is reduces the standard deviation. In order to </w:t>
+      </w:r>
+      <w:r>
+        <w:rPr>
+          <w:rFonts w:ascii="Calibri" w:eastAsia="Times New Roman" w:hAnsi="Calibri" w:cs="Calibri"/>
+          <w:sz w:val="24"/>
+          <w:szCs w:val="24"/>
+        </w:rPr>
+        <w:t>do that the</w:t>
+      </w:r>
+      <w:r>
+        <w:rPr>
+          <w:rFonts w:ascii="Calibri" w:eastAsia="Times New Roman" w:hAnsi="Calibri" w:cs="Calibri"/>
+          <w:sz w:val="24"/>
+          <w:szCs w:val="24"/>
+        </w:rPr>
+        <w:t xml:space="preserve"> we choose the lambda for which</w:t>
+      </w:r>
+      <w:r>
+        <w:rPr>
+          <w:rFonts w:ascii="Calibri" w:eastAsia="Times New Roman" w:hAnsi="Calibri" w:cs="Calibri"/>
+          <w:sz w:val="24"/>
+          <w:szCs w:val="24"/>
+        </w:rPr>
+        <w:t xml:space="preserve"> log-likelihood is maximized. R does the whole process for us by checking values of lambda from -2 to 2.</w:t>
+      </w:r>
+      <w:r>
+        <w:rPr>
+          <w:rFonts w:ascii="Calibri" w:eastAsia="Times New Roman" w:hAnsi="Calibri" w:cs="Calibri"/>
+          <w:sz w:val="24"/>
+          <w:szCs w:val="24"/>
+        </w:rPr>
+        <w:t xml:space="preserve"> This is the log-likelihood plot for price_1. We can see lambda is quite close to 0.</w:t>
+      </w:r>
+    </w:p>
+    <w:p>
+      <w:pPr>
+        <w:jc w:val="both"/>
+        <w:rPr>
+          <w:rFonts w:ascii="Calibri" w:eastAsia="Times New Roman" w:hAnsi="Calibri" w:cs="Calibri"/>
+          <w:sz w:val="24"/>
+          <w:szCs w:val="24"/>
+        </w:rPr>
+      </w:pPr>
+      <w:r>
+        <w:rPr>
+          <w:rFonts w:ascii="Calibri" w:eastAsia="Times New Roman" w:hAnsi="Calibri" w:cs="Calibri"/>
+          <w:sz w:val="24"/>
+          <w:szCs w:val="24"/>
+        </w:rPr>
+        <w:t>This is the log-likelihood plot for price_2. However, the lambda is not 0 here. Here the lam</w:t>
+      </w:r>
+      <w:r>
+        <w:rPr>
+          <w:rFonts w:ascii="Calibri" w:eastAsia="Times New Roman" w:hAnsi="Calibri" w:cs="Calibri"/>
+          <w:sz w:val="24"/>
+          <w:szCs w:val="24"/>
+        </w:rPr>
+        <w:t>b</w:t>
+      </w:r>
+      <w:r>
+        <w:rPr>
+          <w:rFonts w:ascii="Calibri" w:eastAsia="Times New Roman" w:hAnsi="Calibri" w:cs="Calibri"/>
+          <w:sz w:val="24"/>
+          <w:szCs w:val="24"/>
+        </w:rPr>
+        <w:t>da comes out to be -0.3 approximately.</w:t>
+      </w:r>
+    </w:p>
+    <w:p>
+      <w:pPr>
+        <w:jc w:val="both"/>
+        <w:rPr>
+          <w:rFonts w:ascii="Calibri" w:eastAsia="Times New Roman" w:hAnsi="Calibri" w:cs="Calibri"/>
+          <w:sz w:val="24"/>
+          <w:szCs w:val="24"/>
+        </w:rPr>
+      </w:pPr>
+      <w:r>
+        <w:rPr>
+          <w:rFonts w:ascii="Calibri" w:eastAsia="Times New Roman" w:hAnsi="Calibri" w:cs="Calibri"/>
+          <w:sz w:val="24"/>
+          <w:szCs w:val="24"/>
+        </w:rPr>
+        <w:t>Now this is the price_1 variable as seen in one of the previous slides. Since lambda was zero, we apply log to price_1.</w:t>
+      </w:r>
+    </w:p>
+    <w:p>
+      <w:pPr>
+        <w:jc w:val="both"/>
+        <w:rPr>
+          <w:rFonts w:ascii="Calibri" w:eastAsia="Times New Roman" w:hAnsi="Calibri" w:cs="Calibri"/>
+          <w:sz w:val="24"/>
+          <w:szCs w:val="24"/>
+        </w:rPr>
+      </w:pPr>
+      <w:r>
+        <w:rPr>
+          <w:rFonts w:ascii="Calibri" w:eastAsia="Times New Roman" w:hAnsi="Calibri" w:cs="Calibri"/>
+          <w:sz w:val="24"/>
+          <w:szCs w:val="24"/>
+        </w:rPr>
+        <w:t>Here is the outcome. We can see that it is much closer to normal.</w:t>
+      </w:r>
+    </w:p>
+    <w:p>
+      <w:pPr>
+        <w:jc w:val="both"/>
+        <w:rPr>
+          <w:rFonts w:ascii="Calibri" w:eastAsia="Times New Roman" w:hAnsi="Calibri" w:cs="Calibri"/>
+          <w:sz w:val="24"/>
+          <w:szCs w:val="24"/>
+        </w:rPr>
+      </w:pPr>
+      <w:r>
+        <w:rPr>
+          <w:rFonts w:ascii="Calibri" w:eastAsia="Times New Roman" w:hAnsi="Calibri" w:cs="Calibri"/>
+          <w:sz w:val="24"/>
+          <w:szCs w:val="24"/>
+        </w:rPr>
+        <w:t>Next this is the price_2 variable as seen in one of the previous slides. Here lambda is -0.30303, we apply y^lambda-1/lambda to price_2.</w:t>
+      </w:r>
+    </w:p>
+    <w:p>
+      <w:pPr>
+        <w:jc w:val="both"/>
+        <w:rPr>
+          <w:rFonts w:ascii="Calibri" w:eastAsia="Times New Roman" w:hAnsi="Calibri" w:cs="Calibri"/>
+          <w:sz w:val="24"/>
+          <w:szCs w:val="24"/>
+        </w:rPr>
+      </w:pPr>
+      <w:r>
+        <w:rPr>
+          <w:rFonts w:ascii="Calibri" w:eastAsia="Times New Roman" w:hAnsi="Calibri" w:cs="Calibri"/>
+          <w:sz w:val="24"/>
+          <w:szCs w:val="24"/>
+        </w:rPr>
         <w:lastRenderedPageBreak/>
-        <w:t>Price vs Socio-Economic</w:t>
-      </w:r>
-    </w:p>
-    <w:p>
-      <w:pPr>
-        <w:jc w:val="both"/>
-        <w:rPr>
-          <w:rFonts w:ascii="Calibri" w:eastAsia="Times New Roman" w:hAnsi="Calibri" w:cs="Calibri"/>
-          <w:sz w:val="24"/>
-          <w:szCs w:val="24"/>
-          <w:lang w:val="en-IN"/>
-        </w:rPr>
-      </w:pPr>
-      <w:r>
-        <w:rPr>
-          <w:rFonts w:ascii="Calibri" w:eastAsia="Times New Roman" w:hAnsi="Calibri" w:cs="Calibri"/>
-          <w:sz w:val="24"/>
-          <w:szCs w:val="24"/>
-        </w:rPr>
-        <w:t xml:space="preserve">In linear regression, </w:t>
-      </w:r>
-      <w:r>
-        <w:rPr>
-          <w:rFonts w:ascii="Calibri" w:eastAsia="Times New Roman" w:hAnsi="Calibri" w:cs="Calibri"/>
-          <w:sz w:val="24"/>
-          <w:szCs w:val="24"/>
-        </w:rPr>
-        <w:t xml:space="preserve">we assume that the errors are normally distributed. This assumption allows us to construct confidence intervals and conduct hypothesis tests. </w:t>
-      </w:r>
-      <w:r>
-        <w:rPr>
-          <w:rFonts w:ascii="Calibri" w:eastAsia="Times New Roman" w:hAnsi="Calibri" w:cs="Calibri"/>
-          <w:sz w:val="24"/>
-          <w:szCs w:val="24"/>
-        </w:rPr>
-        <w:t>We also know that the predicted value has a normal distribution under a fixed value of explanatory variables</w:t>
-      </w:r>
-      <w:r>
-        <w:rPr>
-          <w:rFonts w:ascii="Calibri" w:eastAsia="Times New Roman" w:hAnsi="Calibri" w:cs="Calibri"/>
-          <w:sz w:val="24"/>
-          <w:szCs w:val="24"/>
-        </w:rPr>
-        <w:t>. Hence, the original variables better be normal. However, the histograms clearly suggest that they are not. They are left skewed.</w:t>
-      </w:r>
-    </w:p>
-    <w:p>
-      <w:pPr>
-        <w:jc w:val="both"/>
-        <w:rPr>
-          <w:rFonts w:ascii="Calibri" w:eastAsia="Times New Roman" w:hAnsi="Calibri" w:cs="Calibri"/>
-          <w:sz w:val="24"/>
-          <w:szCs w:val="24"/>
-        </w:rPr>
-      </w:pPr>
-      <w:r>
-        <w:rPr>
-          <w:rFonts w:ascii="Calibri" w:eastAsia="Times New Roman" w:hAnsi="Calibri" w:cs="Calibri"/>
-          <w:sz w:val="24"/>
-          <w:szCs w:val="24"/>
-        </w:rPr>
-        <w:br/>
-      </w:r>
-      <w:r>
-        <w:rPr>
-          <w:rFonts w:ascii="Calibri" w:eastAsia="Times New Roman" w:hAnsi="Calibri" w:cs="Calibri"/>
-          <w:sz w:val="24"/>
-          <w:szCs w:val="24"/>
-        </w:rPr>
-        <w:t>By transforming our target variable, we can (hopefully) normalize our errors (if they are not already normal).</w:t>
+        <w:t>Hence, we get the following output, which also looks like normal.</w:t>
+      </w:r>
+    </w:p>
+    <w:p>
+      <w:pPr>
+        <w:jc w:val="both"/>
+        <w:rPr>
+          <w:rFonts w:ascii="Calibri" w:eastAsia="Times New Roman" w:hAnsi="Calibri" w:cs="Calibri"/>
+          <w:sz w:val="24"/>
+          <w:szCs w:val="24"/>
+        </w:rPr>
+      </w:pPr>
+      <w:r>
+        <w:rPr>
+          <w:rFonts w:ascii="Calibri" w:eastAsia="Times New Roman" w:hAnsi="Calibri" w:cs="Calibri"/>
+          <w:sz w:val="24"/>
+          <w:szCs w:val="24"/>
+        </w:rPr>
+        <w:t>Then we run the regression to obtain the coefficients. Here is a fancy plot of the coefficients. We can see that crime and barrier score hardly has any effect on the price_1</w:t>
+      </w:r>
+    </w:p>
+    <w:p>
+      <w:pPr>
+        <w:jc w:val="both"/>
+        <w:rPr>
+          <w:rFonts w:ascii="Calibri" w:eastAsia="Times New Roman" w:hAnsi="Calibri" w:cs="Calibri"/>
+          <w:sz w:val="24"/>
+          <w:szCs w:val="24"/>
+        </w:rPr>
+      </w:pPr>
+      <w:r>
+        <w:rPr>
+          <w:rFonts w:ascii="Calibri" w:eastAsia="Times New Roman" w:hAnsi="Calibri" w:cs="Calibri"/>
+          <w:sz w:val="24"/>
+          <w:szCs w:val="24"/>
+        </w:rPr>
+        <w:t xml:space="preserve">Similarly, in the case of price_2 too. Most of the coefficients are small but after taking the inverse transform of the function. It may become quite relevant. </w:t>
+      </w:r>
+    </w:p>
+    <w:p>
+      <w:pPr>
+        <w:jc w:val="both"/>
+        <w:rPr>
+          <w:rFonts w:ascii="Calibri" w:eastAsia="Times New Roman" w:hAnsi="Calibri" w:cs="Calibri"/>
+          <w:sz w:val="24"/>
+          <w:szCs w:val="24"/>
+        </w:rPr>
+      </w:pPr>
+      <w:r>
+        <w:rPr>
+          <w:rFonts w:ascii="Calibri" w:eastAsia="Times New Roman" w:hAnsi="Calibri" w:cs="Calibri"/>
+          <w:sz w:val="24"/>
+          <w:szCs w:val="24"/>
+        </w:rPr>
+        <w:t>Then we move to the partial residue plots.</w:t>
+      </w:r>
+      <w:r>
+        <w:rPr>
+          <w:rFonts w:ascii="Calibri" w:eastAsia="Times New Roman" w:hAnsi="Calibri" w:cs="Calibri"/>
+          <w:sz w:val="24"/>
+          <w:szCs w:val="24"/>
+        </w:rPr>
+        <w:t xml:space="preserve"> So here are the partial residue plots corresponding to each variable. </w:t>
+      </w:r>
+      <w:r>
+        <w:rPr>
+          <w:rFonts w:ascii="Calibri" w:eastAsia="Times New Roman" w:hAnsi="Calibri" w:cs="Calibri"/>
+          <w:sz w:val="24"/>
+          <w:szCs w:val="24"/>
+        </w:rPr>
+        <w:t>Again,</w:t>
+      </w:r>
+      <w:r>
+        <w:rPr>
+          <w:rFonts w:ascii="Calibri" w:eastAsia="Times New Roman" w:hAnsi="Calibri" w:cs="Calibri"/>
+          <w:sz w:val="24"/>
+          <w:szCs w:val="24"/>
+        </w:rPr>
+        <w:t xml:space="preserve"> we can see that crime and barrier has hardly any effect. Moreover, these plots reveal possibility of non-linearity in data. </w:t>
+      </w:r>
+      <w:r>
+        <w:rPr>
+          <w:rFonts w:ascii="Calibri" w:eastAsia="Times New Roman" w:hAnsi="Calibri" w:cs="Calibri"/>
+          <w:sz w:val="24"/>
+          <w:szCs w:val="24"/>
+        </w:rPr>
+        <w:t xml:space="preserve">R fits a mean line through each of these plots. It is in dotted red hence very faint. Those </w:t>
+      </w:r>
+      <w:r>
+        <w:rPr>
+          <w:rFonts w:ascii="Calibri" w:eastAsia="Times New Roman" w:hAnsi="Calibri" w:cs="Calibri"/>
+          <w:sz w:val="24"/>
+          <w:szCs w:val="24"/>
+        </w:rPr>
+        <w:t>two</w:t>
+      </w:r>
+      <w:r>
+        <w:rPr>
+          <w:rFonts w:ascii="Calibri" w:eastAsia="Times New Roman" w:hAnsi="Calibri" w:cs="Calibri"/>
+          <w:sz w:val="24"/>
+          <w:szCs w:val="24"/>
+        </w:rPr>
+        <w:t xml:space="preserve"> are quite close. Therefore, our model is quite accurate. Now, you may ask if the residual plot revealed the possibility of non-</w:t>
+      </w:r>
+      <w:r>
+        <w:rPr>
+          <w:rFonts w:ascii="Calibri" w:eastAsia="Times New Roman" w:hAnsi="Calibri" w:cs="Calibri"/>
+          <w:sz w:val="24"/>
+          <w:szCs w:val="24"/>
+        </w:rPr>
+        <w:t>linearity,</w:t>
+      </w:r>
+      <w:r>
+        <w:rPr>
+          <w:rFonts w:ascii="Calibri" w:eastAsia="Times New Roman" w:hAnsi="Calibri" w:cs="Calibri"/>
+          <w:sz w:val="24"/>
+          <w:szCs w:val="24"/>
+        </w:rPr>
+        <w:t xml:space="preserve"> then why we check for partial residues. It’s because they show us the non-linearity of each variable explicitly hence its more useful often.</w:t>
+      </w:r>
+    </w:p>
+    <w:p>
+      <w:pPr>
+        <w:pStyle w:val="Heading1"/>
+        <w:jc w:val="both"/>
+      </w:pPr>
+      <w:r>
+        <w:t>Repeat Sales Index</w:t>
+      </w:r>
+    </w:p>
+    <w:p>
+      <w:pPr>
+        <w:spacing w:after="0" w:line="240" w:lineRule="auto"/>
+        <w:jc w:val="both"/>
+        <w:rPr>
+          <w:rFonts w:ascii="Calibri" w:eastAsia="Times New Roman" w:hAnsi="Calibri" w:cs="Calibri"/>
+          <w:sz w:val="24"/>
+          <w:szCs w:val="24"/>
+        </w:rPr>
+      </w:pPr>
+      <w:r>
+        <w:rPr>
+          <w:rFonts w:ascii="Calibri" w:eastAsia="Times New Roman" w:hAnsi="Calibri" w:cs="Calibri"/>
+          <w:sz w:val="24"/>
+          <w:szCs w:val="24"/>
+        </w:rPr>
+        <w:t>In 1963, Baily, Muth and Nourse developed a methodology for constructing a real estate index.</w:t>
       </w:r>
       <w:r>
         <w:rPr>
@@ -1660,355 +2429,288 @@
           <w:sz w:val="24"/>
           <w:szCs w:val="24"/>
         </w:rPr>
-        <w:t xml:space="preserve">We can use the Box-Cox transformation to transform the </w:t>
-      </w:r>
-      <w:r>
-        <w:rPr>
-          <w:rFonts w:ascii="Calibri" w:eastAsia="Times New Roman" w:hAnsi="Calibri" w:cs="Calibri"/>
-          <w:sz w:val="24"/>
-          <w:szCs w:val="24"/>
-        </w:rPr>
-        <w:t>Y</w:t>
-      </w:r>
-      <w:r>
-        <w:rPr>
-          <w:rFonts w:ascii="Calibri" w:eastAsia="Times New Roman" w:hAnsi="Calibri" w:cs="Calibri"/>
-          <w:sz w:val="24"/>
-          <w:szCs w:val="24"/>
-        </w:rPr>
-        <w:t xml:space="preserve"> into as close to a normal distribution as the Box-Cox transformation permits.</w:t>
-      </w:r>
-      <w:r>
-        <w:rPr>
-          <w:rFonts w:ascii="Calibri" w:eastAsia="Times New Roman" w:hAnsi="Calibri" w:cs="Calibri"/>
-          <w:sz w:val="24"/>
-          <w:szCs w:val="24"/>
-        </w:rPr>
-        <w:t xml:space="preserve"> Now, in Box-Cox, we try out these transformations of Y. Then we choose the</w:t>
-      </w:r>
-      <w:r>
-        <w:rPr>
-          <w:rFonts w:ascii="Calibri" w:eastAsia="Times New Roman" w:hAnsi="Calibri" w:cs="Calibri"/>
-          <w:sz w:val="24"/>
-          <w:szCs w:val="24"/>
-        </w:rPr>
-        <w:t xml:space="preserve"> of lambda that provides the best approximation for the normal distribution of our response variable.</w:t>
-      </w:r>
-    </w:p>
-    <w:p>
-      <w:pPr>
-        <w:jc w:val="both"/>
-        <w:rPr>
-          <w:rFonts w:ascii="Calibri" w:eastAsia="Times New Roman" w:hAnsi="Calibri" w:cs="Calibri"/>
-          <w:sz w:val="24"/>
-          <w:szCs w:val="24"/>
-        </w:rPr>
-      </w:pPr>
-      <w:r>
-        <w:rPr>
-          <w:rFonts w:ascii="Calibri" w:eastAsia="Times New Roman" w:hAnsi="Calibri" w:cs="Calibri"/>
-          <w:sz w:val="24"/>
-          <w:szCs w:val="24"/>
-        </w:rPr>
-        <w:t>Basically,</w:t>
-      </w:r>
-      <w:r>
-        <w:rPr>
-          <w:rFonts w:ascii="Calibri" w:eastAsia="Times New Roman" w:hAnsi="Calibri" w:cs="Calibri"/>
-          <w:sz w:val="24"/>
-          <w:szCs w:val="24"/>
-        </w:rPr>
-        <w:t xml:space="preserve"> we start with y and then transform it to f(y) and then we perform the regression.</w:t>
-      </w:r>
-    </w:p>
-    <w:p>
-      <w:pPr>
-        <w:jc w:val="both"/>
-        <w:rPr>
-          <w:rFonts w:ascii="Calibri" w:eastAsia="Times New Roman" w:hAnsi="Calibri" w:cs="Calibri"/>
-          <w:sz w:val="24"/>
-          <w:szCs w:val="24"/>
-        </w:rPr>
-      </w:pPr>
-      <w:r>
-        <w:rPr>
-          <w:rFonts w:ascii="Calibri" w:eastAsia="Times New Roman" w:hAnsi="Calibri" w:cs="Calibri"/>
-          <w:sz w:val="24"/>
-          <w:szCs w:val="24"/>
-        </w:rPr>
-        <w:t xml:space="preserve">Now, we come to the part of selecting lambda. This log-likelihood function is an estimator just like method of moments. Here, it estimates the </w:t>
-      </w:r>
-      <w:r>
-        <w:rPr>
-          <w:rFonts w:ascii="Calibri" w:eastAsia="Times New Roman" w:hAnsi="Calibri" w:cs="Calibri"/>
-          <w:sz w:val="24"/>
-          <w:szCs w:val="24"/>
-        </w:rPr>
-        <w:t>lambda</w:t>
-      </w:r>
-      <w:r>
-        <w:rPr>
-          <w:rFonts w:ascii="Calibri" w:eastAsia="Times New Roman" w:hAnsi="Calibri" w:cs="Calibri"/>
-          <w:sz w:val="24"/>
-          <w:szCs w:val="24"/>
-        </w:rPr>
-        <w:t xml:space="preserve">. So, what Box-Cox does basically is reduces the standard deviation. In order to </w:t>
-      </w:r>
-      <w:r>
-        <w:rPr>
-          <w:rFonts w:ascii="Calibri" w:eastAsia="Times New Roman" w:hAnsi="Calibri" w:cs="Calibri"/>
-          <w:sz w:val="24"/>
-          <w:szCs w:val="24"/>
-        </w:rPr>
-        <w:t>do that the</w:t>
-      </w:r>
-      <w:r>
-        <w:rPr>
-          <w:rFonts w:ascii="Calibri" w:eastAsia="Times New Roman" w:hAnsi="Calibri" w:cs="Calibri"/>
-          <w:sz w:val="24"/>
-          <w:szCs w:val="24"/>
-        </w:rPr>
-        <w:t xml:space="preserve"> we choose the lambda for which</w:t>
-      </w:r>
-      <w:r>
-        <w:rPr>
-          <w:rFonts w:ascii="Calibri" w:eastAsia="Times New Roman" w:hAnsi="Calibri" w:cs="Calibri"/>
-          <w:sz w:val="24"/>
-          <w:szCs w:val="24"/>
-        </w:rPr>
-        <w:t xml:space="preserve"> log-likelihood is maximized. R does the whole process for us by checking values of lambda from -2 to 2.</w:t>
-      </w:r>
-      <w:r>
-        <w:rPr>
-          <w:rFonts w:ascii="Calibri" w:eastAsia="Times New Roman" w:hAnsi="Calibri" w:cs="Calibri"/>
-          <w:sz w:val="24"/>
-          <w:szCs w:val="24"/>
-        </w:rPr>
-        <w:t xml:space="preserve"> This is the log-likelihood plot for price_1. We can see lambda is quite close to 0.</w:t>
-      </w:r>
-    </w:p>
-    <w:p>
-      <w:pPr>
-        <w:jc w:val="both"/>
-        <w:rPr>
-          <w:rFonts w:ascii="Calibri" w:eastAsia="Times New Roman" w:hAnsi="Calibri" w:cs="Calibri"/>
-          <w:sz w:val="24"/>
-          <w:szCs w:val="24"/>
-        </w:rPr>
-      </w:pPr>
-      <w:r>
-        <w:rPr>
-          <w:rFonts w:ascii="Calibri" w:eastAsia="Times New Roman" w:hAnsi="Calibri" w:cs="Calibri"/>
-          <w:sz w:val="24"/>
-          <w:szCs w:val="24"/>
-        </w:rPr>
-        <w:t>This is the log-likelihood plot for price_2. However, the lambda is not 0 here. Here the lam</w:t>
-      </w:r>
-      <w:r>
-        <w:rPr>
-          <w:rFonts w:ascii="Calibri" w:eastAsia="Times New Roman" w:hAnsi="Calibri" w:cs="Calibri"/>
-          <w:sz w:val="24"/>
-          <w:szCs w:val="24"/>
-        </w:rPr>
-        <w:t>b</w:t>
-      </w:r>
-      <w:r>
-        <w:rPr>
-          <w:rFonts w:ascii="Calibri" w:eastAsia="Times New Roman" w:hAnsi="Calibri" w:cs="Calibri"/>
-          <w:sz w:val="24"/>
-          <w:szCs w:val="24"/>
-        </w:rPr>
-        <w:t>da comes out to be -0.3 approximately.</w:t>
-      </w:r>
-    </w:p>
-    <w:p>
-      <w:pPr>
-        <w:jc w:val="both"/>
-        <w:rPr>
-          <w:rFonts w:ascii="Calibri" w:eastAsia="Times New Roman" w:hAnsi="Calibri" w:cs="Calibri"/>
-          <w:sz w:val="24"/>
-          <w:szCs w:val="24"/>
-        </w:rPr>
-      </w:pPr>
-      <w:r>
-        <w:rPr>
-          <w:rFonts w:ascii="Calibri" w:eastAsia="Times New Roman" w:hAnsi="Calibri" w:cs="Calibri"/>
-          <w:sz w:val="24"/>
-          <w:szCs w:val="24"/>
-        </w:rPr>
-        <w:t>Now this is the price_1 variable as seen in one of the previous slides. Since lambda was zero, we apply log to price_1.</w:t>
-      </w:r>
-    </w:p>
-    <w:p>
-      <w:pPr>
-        <w:jc w:val="both"/>
-        <w:rPr>
-          <w:rFonts w:ascii="Calibri" w:eastAsia="Times New Roman" w:hAnsi="Calibri" w:cs="Calibri"/>
-          <w:sz w:val="24"/>
-          <w:szCs w:val="24"/>
-        </w:rPr>
-      </w:pPr>
-      <w:r>
-        <w:rPr>
-          <w:rFonts w:ascii="Calibri" w:eastAsia="Times New Roman" w:hAnsi="Calibri" w:cs="Calibri"/>
-          <w:sz w:val="24"/>
-          <w:szCs w:val="24"/>
-        </w:rPr>
-        <w:t>Here is the outcome. We can see that it is much closer to normal.</w:t>
-      </w:r>
-    </w:p>
-    <w:p>
-      <w:pPr>
-        <w:jc w:val="both"/>
-        <w:rPr>
-          <w:rFonts w:ascii="Calibri" w:eastAsia="Times New Roman" w:hAnsi="Calibri" w:cs="Calibri"/>
-          <w:sz w:val="24"/>
-          <w:szCs w:val="24"/>
-        </w:rPr>
-      </w:pPr>
-      <w:r>
-        <w:rPr>
-          <w:rFonts w:ascii="Calibri" w:eastAsia="Times New Roman" w:hAnsi="Calibri" w:cs="Calibri"/>
-          <w:sz w:val="24"/>
-          <w:szCs w:val="24"/>
-        </w:rPr>
-        <w:t>Next this is the price_2 variable as seen in one of the previous slides. Here lambda is -0.30303, we apply y^lambda-1/lambda to price_2.</w:t>
-      </w:r>
-    </w:p>
-    <w:p>
-      <w:pPr>
-        <w:jc w:val="both"/>
-        <w:rPr>
-          <w:rFonts w:ascii="Calibri" w:eastAsia="Times New Roman" w:hAnsi="Calibri" w:cs="Calibri"/>
-          <w:sz w:val="24"/>
-          <w:szCs w:val="24"/>
-        </w:rPr>
-      </w:pPr>
-      <w:r>
-        <w:rPr>
-          <w:rFonts w:ascii="Calibri" w:eastAsia="Times New Roman" w:hAnsi="Calibri" w:cs="Calibri"/>
-          <w:sz w:val="24"/>
-          <w:szCs w:val="24"/>
-        </w:rPr>
-        <w:t>Hence, we get the following output, which also looks like normal.</w:t>
-      </w:r>
-    </w:p>
-    <w:p>
-      <w:pPr>
-        <w:jc w:val="both"/>
-        <w:rPr>
-          <w:rFonts w:ascii="Calibri" w:eastAsia="Times New Roman" w:hAnsi="Calibri" w:cs="Calibri"/>
-          <w:sz w:val="24"/>
-          <w:szCs w:val="24"/>
-        </w:rPr>
-      </w:pPr>
-      <w:r>
-        <w:rPr>
-          <w:rFonts w:ascii="Calibri" w:eastAsia="Times New Roman" w:hAnsi="Calibri" w:cs="Calibri"/>
-          <w:sz w:val="24"/>
-          <w:szCs w:val="24"/>
-        </w:rPr>
-        <w:t>Then we run the regression to obtain the coefficients. Here is a fancy plot of the coefficients. We can see that crime and barrier score hardly has any effect on the price_1</w:t>
-      </w:r>
-    </w:p>
-    <w:p>
-      <w:pPr>
-        <w:jc w:val="both"/>
-        <w:rPr>
-          <w:rFonts w:ascii="Calibri" w:eastAsia="Times New Roman" w:hAnsi="Calibri" w:cs="Calibri"/>
-          <w:sz w:val="24"/>
-          <w:szCs w:val="24"/>
-        </w:rPr>
-      </w:pPr>
-      <w:r>
-        <w:rPr>
-          <w:rFonts w:ascii="Calibri" w:eastAsia="Times New Roman" w:hAnsi="Calibri" w:cs="Calibri"/>
-          <w:sz w:val="24"/>
-          <w:szCs w:val="24"/>
-        </w:rPr>
-        <w:t xml:space="preserve">Similarly, in the case of price_2 too. Most of the coefficients are small but after taking the inverse transform of the function. It may become quite relevant. </w:t>
-      </w:r>
-    </w:p>
-    <w:p>
-      <w:pPr>
-        <w:jc w:val="both"/>
-        <w:rPr>
-          <w:rFonts w:ascii="Calibri" w:eastAsia="Times New Roman" w:hAnsi="Calibri" w:cs="Calibri"/>
-          <w:sz w:val="24"/>
-          <w:szCs w:val="24"/>
-        </w:rPr>
-      </w:pPr>
-      <w:r>
-        <w:rPr>
-          <w:rFonts w:ascii="Calibri" w:eastAsia="Times New Roman" w:hAnsi="Calibri" w:cs="Calibri"/>
-          <w:sz w:val="24"/>
-          <w:szCs w:val="24"/>
-        </w:rPr>
-        <w:t>Then we move to the partial residue plots.</w:t>
-      </w:r>
-      <w:r>
-        <w:rPr>
-          <w:rFonts w:ascii="Calibri" w:eastAsia="Times New Roman" w:hAnsi="Calibri" w:cs="Calibri"/>
-          <w:sz w:val="24"/>
-          <w:szCs w:val="24"/>
-        </w:rPr>
-        <w:t xml:space="preserve"> So here are the partial residue plots corresponding to each variable. </w:t>
-      </w:r>
-      <w:r>
-        <w:rPr>
-          <w:rFonts w:ascii="Calibri" w:eastAsia="Times New Roman" w:hAnsi="Calibri" w:cs="Calibri"/>
-          <w:sz w:val="24"/>
-          <w:szCs w:val="24"/>
-        </w:rPr>
-        <w:t>Again,</w:t>
-      </w:r>
-      <w:r>
-        <w:rPr>
-          <w:rFonts w:ascii="Calibri" w:eastAsia="Times New Roman" w:hAnsi="Calibri" w:cs="Calibri"/>
-          <w:sz w:val="24"/>
-          <w:szCs w:val="24"/>
-        </w:rPr>
-        <w:t xml:space="preserve"> we can see that crime and barrier has hardly any effect. Moreover, these plots reveal possibility of non-linearity in data. </w:t>
-      </w:r>
-      <w:r>
-        <w:rPr>
-          <w:rFonts w:ascii="Calibri" w:eastAsia="Times New Roman" w:hAnsi="Calibri" w:cs="Calibri"/>
-          <w:sz w:val="24"/>
-          <w:szCs w:val="24"/>
-        </w:rPr>
-        <w:t xml:space="preserve">R fits a mean line through each of these plots. It is in dotted red hence very faint. Those </w:t>
-      </w:r>
-      <w:r>
-        <w:rPr>
-          <w:rFonts w:ascii="Calibri" w:eastAsia="Times New Roman" w:hAnsi="Calibri" w:cs="Calibri"/>
-          <w:sz w:val="24"/>
-          <w:szCs w:val="24"/>
-        </w:rPr>
-        <w:t>two</w:t>
-      </w:r>
-      <w:r>
-        <w:rPr>
-          <w:rFonts w:ascii="Calibri" w:eastAsia="Times New Roman" w:hAnsi="Calibri" w:cs="Calibri"/>
-          <w:sz w:val="24"/>
-          <w:szCs w:val="24"/>
-        </w:rPr>
-        <w:t xml:space="preserve"> are quite close. Therefore, our model is quite accurate. Now, you may ask if the residual plot revealed the possibility of non-</w:t>
-      </w:r>
-      <w:r>
-        <w:rPr>
-          <w:rFonts w:ascii="Calibri" w:eastAsia="Times New Roman" w:hAnsi="Calibri" w:cs="Calibri"/>
-          <w:sz w:val="24"/>
-          <w:szCs w:val="24"/>
-        </w:rPr>
-        <w:t>linearity,</w:t>
-      </w:r>
-      <w:r>
-        <w:rPr>
-          <w:rFonts w:ascii="Calibri" w:eastAsia="Times New Roman" w:hAnsi="Calibri" w:cs="Calibri"/>
-          <w:sz w:val="24"/>
-          <w:szCs w:val="24"/>
-        </w:rPr>
-        <w:t xml:space="preserve"> then why </w:t>
+        <w:t>The idea was simple, the coefficients of the index at each designated</w:t>
+      </w:r>
+      <w:r>
+        <w:rPr>
+          <w:rFonts w:ascii="Calibri" w:eastAsia="Times New Roman" w:hAnsi="Calibri" w:cs="Calibri"/>
+          <w:sz w:val="24"/>
+          <w:szCs w:val="24"/>
+        </w:rPr>
+        <w:t xml:space="preserve"> </w:t>
+      </w:r>
+      <w:r>
+        <w:rPr>
+          <w:rFonts w:ascii="Calibri" w:eastAsia="Times New Roman" w:hAnsi="Calibri" w:cs="Calibri"/>
+          <w:sz w:val="24"/>
+          <w:szCs w:val="24"/>
+        </w:rPr>
+        <w:t>period can be estimated by running an ordinary least square regression.</w:t>
+      </w:r>
+      <w:r>
+        <w:rPr>
+          <w:rFonts w:ascii="Calibri" w:eastAsia="Times New Roman" w:hAnsi="Calibri" w:cs="Calibri"/>
+          <w:sz w:val="24"/>
+          <w:szCs w:val="24"/>
+        </w:rPr>
+        <w:t xml:space="preserve"> </w:t>
+      </w:r>
+      <w:r>
+        <w:rPr>
+          <w:rFonts w:ascii="Calibri" w:eastAsia="Times New Roman" w:hAnsi="Calibri" w:cs="Calibri"/>
+          <w:sz w:val="24"/>
+          <w:szCs w:val="24"/>
+        </w:rPr>
+        <w:t>The beauty of the repeat sales index methodology lies in its simplicity.</w:t>
+      </w:r>
+      <w:r>
+        <w:rPr>
+          <w:rFonts w:ascii="Calibri" w:eastAsia="Times New Roman" w:hAnsi="Calibri" w:cs="Calibri"/>
+          <w:sz w:val="24"/>
+          <w:szCs w:val="24"/>
+        </w:rPr>
+        <w:t xml:space="preserve"> Our aim is to assign index to each year. </w:t>
+      </w:r>
+      <w:r>
+        <w:rPr>
+          <w:rFonts w:ascii="Calibri" w:eastAsia="Times New Roman" w:hAnsi="Calibri" w:cs="Calibri"/>
+          <w:sz w:val="24"/>
+          <w:szCs w:val="24"/>
+        </w:rPr>
+        <w:t>We want to make sure that these indices are close to the change in prices of houses.</w:t>
+      </w:r>
+    </w:p>
+    <w:p>
+      <w:pPr>
+        <w:spacing w:after="0" w:line="240" w:lineRule="auto"/>
+        <w:jc w:val="both"/>
+        <w:rPr>
+          <w:rFonts w:ascii="Calibri" w:eastAsia="Times New Roman" w:hAnsi="Calibri" w:cs="Calibri"/>
+          <w:sz w:val="24"/>
+          <w:szCs w:val="24"/>
+        </w:rPr>
+      </w:pPr>
+    </w:p>
+    <w:p>
+      <w:pPr>
+        <w:spacing w:after="0" w:line="240" w:lineRule="auto"/>
+        <w:jc w:val="both"/>
+        <w:rPr>
+          <w:rFonts w:ascii="Calibri" w:eastAsia="Times New Roman" w:hAnsi="Calibri" w:cs="Calibri"/>
+          <w:sz w:val="24"/>
+          <w:szCs w:val="24"/>
+        </w:rPr>
+      </w:pPr>
+      <w:r>
+        <w:rPr>
+          <w:rFonts w:ascii="Calibri" w:eastAsia="Times New Roman" w:hAnsi="Calibri" w:cs="Calibri"/>
+          <w:sz w:val="24"/>
+          <w:szCs w:val="24"/>
+        </w:rPr>
+        <w:t xml:space="preserve">Let us assume that the house was first sold in year_i and then in year_j. Now we want the ratio of price_1 and price_2 to be close to the ratio of the indices of these two years. </w:t>
+      </w:r>
+      <w:r>
+        <w:rPr>
+          <w:rFonts w:ascii="Calibri" w:eastAsia="Times New Roman" w:hAnsi="Calibri" w:cs="Calibri"/>
+          <w:sz w:val="24"/>
+          <w:szCs w:val="24"/>
+        </w:rPr>
+        <w:t>We take logs on both side in order to make it linear. We set the index of the base year to be 1. In our case the index of 1995 is 1. Now set beta_i to be the log of index of year_i. We take y to be the difference of ln price_1 and price_2.</w:t>
+      </w:r>
+    </w:p>
+    <w:p>
+      <w:pPr>
+        <w:spacing w:after="0" w:line="240" w:lineRule="auto"/>
+        <w:jc w:val="both"/>
+        <w:rPr>
+          <w:rFonts w:ascii="Calibri" w:eastAsia="Times New Roman" w:hAnsi="Calibri" w:cs="Calibri"/>
+          <w:sz w:val="24"/>
+          <w:szCs w:val="24"/>
+        </w:rPr>
+      </w:pPr>
+    </w:p>
+    <w:p>
+      <w:pPr>
+        <w:spacing w:after="0" w:line="240" w:lineRule="auto"/>
+        <w:jc w:val="both"/>
+        <w:rPr>
+          <w:rFonts w:ascii="Calibri" w:eastAsia="Times New Roman" w:hAnsi="Calibri" w:cs="Calibri"/>
+          <w:sz w:val="24"/>
+          <w:szCs w:val="24"/>
+        </w:rPr>
+      </w:pPr>
+      <w:r>
+        <w:rPr>
+          <w:rFonts w:ascii="Calibri" w:eastAsia="Times New Roman" w:hAnsi="Calibri" w:cs="Calibri"/>
+          <w:sz w:val="24"/>
+          <w:szCs w:val="24"/>
+        </w:rPr>
+        <w:t xml:space="preserve">Now we model it as multiple linear regression. Now the question comes what are x_ij. It is the coefficient of this log indices. As we can notice here that it is -1 during the first sale, 1 during the second and 0 otherwise. </w:t>
+      </w:r>
+      <w:r>
+        <w:rPr>
+          <w:rFonts w:ascii="Calibri" w:eastAsia="Times New Roman" w:hAnsi="Calibri" w:cs="Calibri"/>
+          <w:sz w:val="24"/>
+          <w:szCs w:val="24"/>
+        </w:rPr>
+        <w:t>Now we estimate with OLS to get the estimated values of these indices.</w:t>
+      </w:r>
+    </w:p>
+    <w:p>
+      <w:pPr>
+        <w:spacing w:after="0" w:line="240" w:lineRule="auto"/>
+        <w:jc w:val="both"/>
+        <w:rPr>
+          <w:rFonts w:ascii="Calibri" w:eastAsia="Times New Roman" w:hAnsi="Calibri" w:cs="Calibri"/>
+          <w:sz w:val="24"/>
+          <w:szCs w:val="24"/>
+        </w:rPr>
+      </w:pPr>
+    </w:p>
+    <w:p>
+      <w:pPr>
+        <w:spacing w:after="0" w:line="240" w:lineRule="auto"/>
+        <w:jc w:val="both"/>
+        <w:rPr>
+          <w:rFonts w:ascii="Calibri" w:eastAsia="Times New Roman" w:hAnsi="Calibri" w:cs="Calibri"/>
+          <w:sz w:val="24"/>
+          <w:szCs w:val="24"/>
+        </w:rPr>
+      </w:pPr>
+      <w:r>
+        <w:rPr>
+          <w:rFonts w:ascii="Calibri" w:eastAsia="Times New Roman" w:hAnsi="Calibri" w:cs="Calibri"/>
+          <w:sz w:val="24"/>
+          <w:szCs w:val="24"/>
+        </w:rPr>
+        <w:t>Before moving to regression, we need to preprocess the data to get the required values. Let’s take this example. So, this is our data and now we need to get the log change price which is the difference of the column 2 and 4. Also we need to get the X matrix.</w:t>
+      </w:r>
+    </w:p>
+    <w:p>
+      <w:pPr>
+        <w:spacing w:after="0" w:line="240" w:lineRule="auto"/>
+        <w:jc w:val="both"/>
+        <w:rPr>
+          <w:rFonts w:ascii="Calibri" w:eastAsia="Times New Roman" w:hAnsi="Calibri" w:cs="Calibri"/>
+          <w:sz w:val="24"/>
+          <w:szCs w:val="24"/>
+        </w:rPr>
+      </w:pPr>
+      <w:r>
+        <w:rPr>
+          <w:rFonts w:ascii="Calibri" w:eastAsia="Times New Roman" w:hAnsi="Calibri" w:cs="Calibri"/>
+          <w:sz w:val="24"/>
+          <w:szCs w:val="24"/>
+        </w:rPr>
+        <w:t xml:space="preserve">After getting the values, it will look somewhat like this. As u can see 2006 has 0 since it was not sold during that year. </w:t>
+      </w:r>
+      <w:r>
+        <w:rPr>
+          <w:rFonts w:ascii="Calibri" w:eastAsia="Times New Roman" w:hAnsi="Calibri" w:cs="Calibri"/>
+          <w:sz w:val="24"/>
+          <w:szCs w:val="24"/>
+        </w:rPr>
+        <w:t>Similarly,</w:t>
+      </w:r>
+      <w:r>
+        <w:rPr>
+          <w:rFonts w:ascii="Calibri" w:eastAsia="Times New Roman" w:hAnsi="Calibri" w:cs="Calibri"/>
+          <w:sz w:val="24"/>
+          <w:szCs w:val="24"/>
+        </w:rPr>
+        <w:t xml:space="preserve"> we also have the log change. Now, notice that we don’t need this column of 2006. Why? Because we already have set that index to be </w:t>
+      </w:r>
+      <w:r>
+        <w:rPr>
+          <w:rFonts w:ascii="Calibri" w:eastAsia="Times New Roman" w:hAnsi="Calibri" w:cs="Calibri"/>
+          <w:sz w:val="24"/>
+          <w:szCs w:val="24"/>
+        </w:rPr>
+        <w:t>1, i.e., beta to be 0. Hence, our required part is the shaded area.</w:t>
+      </w:r>
+    </w:p>
+    <w:p>
+      <w:pPr>
+        <w:jc w:val="both"/>
+        <w:rPr>
+          <w:rFonts w:ascii="Calibri" w:eastAsia="Times New Roman" w:hAnsi="Calibri" w:cs="Calibri"/>
+          <w:sz w:val="24"/>
+          <w:szCs w:val="24"/>
+        </w:rPr>
+      </w:pPr>
+    </w:p>
+    <w:p>
+      <w:pPr>
+        <w:jc w:val="both"/>
+        <w:rPr>
+          <w:rFonts w:ascii="Calibri" w:eastAsia="Times New Roman" w:hAnsi="Calibri" w:cs="Calibri"/>
+          <w:sz w:val="24"/>
+          <w:szCs w:val="24"/>
+        </w:rPr>
+      </w:pPr>
+      <w:r>
+        <w:rPr>
+          <w:rFonts w:ascii="Calibri" w:eastAsia="Times New Roman" w:hAnsi="Calibri" w:cs="Calibri"/>
+          <w:sz w:val="24"/>
+          <w:szCs w:val="24"/>
+        </w:rPr>
+        <w:t xml:space="preserve">Finally, we perform the regression. </w:t>
+      </w:r>
+      <w:r>
+        <w:rPr>
+          <w:rFonts w:ascii="Calibri" w:eastAsia="Times New Roman" w:hAnsi="Calibri" w:cs="Calibri"/>
+          <w:sz w:val="24"/>
+          <w:szCs w:val="24"/>
+        </w:rPr>
+        <w:t xml:space="preserve">The exponents of the coefficients are the index levels at each year. </w:t>
+      </w:r>
+      <w:r>
+        <w:rPr>
+          <w:rFonts w:ascii="Calibri" w:eastAsia="Times New Roman" w:hAnsi="Calibri" w:cs="Calibri"/>
+          <w:sz w:val="24"/>
+          <w:szCs w:val="24"/>
+        </w:rPr>
+        <w:t xml:space="preserve">Then we plot those indices. </w:t>
+      </w:r>
+      <w:r>
+        <w:rPr>
+          <w:rFonts w:ascii="Calibri" w:eastAsia="Times New Roman" w:hAnsi="Calibri" w:cs="Calibri"/>
+          <w:sz w:val="24"/>
+          <w:szCs w:val="24"/>
+        </w:rPr>
+        <w:t>We can clearly see the major retractions in 199</w:t>
+      </w:r>
+      <w:r>
+        <w:rPr>
+          <w:rFonts w:ascii="Calibri" w:eastAsia="Times New Roman" w:hAnsi="Calibri" w:cs="Calibri"/>
+          <w:sz w:val="24"/>
+          <w:szCs w:val="24"/>
+        </w:rPr>
+        <w:t>8</w:t>
+      </w:r>
+      <w:r>
+        <w:rPr>
+          <w:rFonts w:ascii="Calibri" w:eastAsia="Times New Roman" w:hAnsi="Calibri" w:cs="Calibri"/>
+          <w:sz w:val="24"/>
+          <w:szCs w:val="24"/>
+        </w:rPr>
+        <w:t xml:space="preserve"> and 20</w:t>
+      </w:r>
+      <w:r>
+        <w:rPr>
+          <w:rFonts w:ascii="Calibri" w:eastAsia="Times New Roman" w:hAnsi="Calibri" w:cs="Calibri"/>
+          <w:sz w:val="24"/>
+          <w:szCs w:val="24"/>
+        </w:rPr>
+        <w:t>11</w:t>
+      </w:r>
+      <w:r>
+        <w:rPr>
+          <w:rFonts w:ascii="Calibri" w:eastAsia="Times New Roman" w:hAnsi="Calibri" w:cs="Calibri"/>
+          <w:sz w:val="24"/>
+          <w:szCs w:val="24"/>
+        </w:rPr>
+        <w:t xml:space="preserve">. We </w:t>
       </w:r>
       <w:r>
         <w:rPr>
@@ -2017,332 +2719,7 @@
           <w:szCs w:val="24"/>
         </w:rPr>
         <w:lastRenderedPageBreak/>
-        <w:t>we check for partial residues. It’s because they show us the non-linearity of each variable explicitly hence its more useful often.</w:t>
-      </w:r>
-    </w:p>
-    <w:p>
-      <w:pPr>
-        <w:pStyle w:val="Heading1"/>
-        <w:jc w:val="both"/>
-      </w:pPr>
-      <w:r>
-        <w:t>Repeat Sales Index</w:t>
-      </w:r>
-    </w:p>
-    <w:p>
-      <w:pPr>
-        <w:spacing w:after="0" w:line="240" w:lineRule="auto"/>
-        <w:jc w:val="both"/>
-        <w:rPr>
-          <w:rFonts w:ascii="Calibri" w:eastAsia="Times New Roman" w:hAnsi="Calibri" w:cs="Calibri"/>
-          <w:sz w:val="24"/>
-          <w:szCs w:val="24"/>
-        </w:rPr>
-      </w:pPr>
-      <w:r>
-        <w:rPr>
-          <w:rFonts w:ascii="Calibri" w:eastAsia="Times New Roman" w:hAnsi="Calibri" w:cs="Calibri"/>
-          <w:sz w:val="24"/>
-          <w:szCs w:val="24"/>
-        </w:rPr>
-        <w:t>In 1963, Baily, Muth and Nourse developed a methodology for constructing a real estate index.</w:t>
-      </w:r>
-      <w:r>
-        <w:rPr>
-          <w:rFonts w:ascii="Calibri" w:eastAsia="Times New Roman" w:hAnsi="Calibri" w:cs="Calibri"/>
-          <w:sz w:val="24"/>
-          <w:szCs w:val="24"/>
-        </w:rPr>
-        <w:t xml:space="preserve"> </w:t>
-      </w:r>
-      <w:r>
-        <w:rPr>
-          <w:rFonts w:ascii="Calibri" w:eastAsia="Times New Roman" w:hAnsi="Calibri" w:cs="Calibri"/>
-          <w:sz w:val="24"/>
-          <w:szCs w:val="24"/>
-        </w:rPr>
-        <w:t>The idea was simple, the coefficients of the index at each designated</w:t>
-      </w:r>
-      <w:r>
-        <w:rPr>
-          <w:rFonts w:ascii="Calibri" w:eastAsia="Times New Roman" w:hAnsi="Calibri" w:cs="Calibri"/>
-          <w:sz w:val="24"/>
-          <w:szCs w:val="24"/>
-        </w:rPr>
-        <w:t xml:space="preserve"> </w:t>
-      </w:r>
-      <w:r>
-        <w:rPr>
-          <w:rFonts w:ascii="Calibri" w:eastAsia="Times New Roman" w:hAnsi="Calibri" w:cs="Calibri"/>
-          <w:sz w:val="24"/>
-          <w:szCs w:val="24"/>
-        </w:rPr>
-        <w:t>period can be estimated by running an ordinary least square regression.</w:t>
-      </w:r>
-      <w:r>
-        <w:rPr>
-          <w:rFonts w:ascii="Calibri" w:eastAsia="Times New Roman" w:hAnsi="Calibri" w:cs="Calibri"/>
-          <w:sz w:val="24"/>
-          <w:szCs w:val="24"/>
-        </w:rPr>
-        <w:t xml:space="preserve"> </w:t>
-      </w:r>
-      <w:r>
-        <w:rPr>
-          <w:rFonts w:ascii="Calibri" w:eastAsia="Times New Roman" w:hAnsi="Calibri" w:cs="Calibri"/>
-          <w:sz w:val="24"/>
-          <w:szCs w:val="24"/>
-        </w:rPr>
-        <w:t>The beauty of the repeat sales index methodology lies in its simplicity.</w:t>
-      </w:r>
-      <w:r>
-        <w:rPr>
-          <w:rFonts w:ascii="Calibri" w:eastAsia="Times New Roman" w:hAnsi="Calibri" w:cs="Calibri"/>
-          <w:sz w:val="24"/>
-          <w:szCs w:val="24"/>
-        </w:rPr>
-        <w:t xml:space="preserve"> Our aim is to assign index to each year. </w:t>
-      </w:r>
-      <w:r>
-        <w:rPr>
-          <w:rFonts w:ascii="Calibri" w:eastAsia="Times New Roman" w:hAnsi="Calibri" w:cs="Calibri"/>
-          <w:sz w:val="24"/>
-          <w:szCs w:val="24"/>
-        </w:rPr>
-        <w:t>We want to make sure that these indices are close to the change in prices of houses.</w:t>
-      </w:r>
-    </w:p>
-    <w:p>
-      <w:pPr>
-        <w:spacing w:after="0" w:line="240" w:lineRule="auto"/>
-        <w:jc w:val="both"/>
-        <w:rPr>
-          <w:rFonts w:ascii="Calibri" w:eastAsia="Times New Roman" w:hAnsi="Calibri" w:cs="Calibri"/>
-          <w:sz w:val="24"/>
-          <w:szCs w:val="24"/>
-        </w:rPr>
-      </w:pPr>
-    </w:p>
-    <w:p>
-      <w:pPr>
-        <w:spacing w:after="0" w:line="240" w:lineRule="auto"/>
-        <w:jc w:val="both"/>
-        <w:rPr>
-          <w:rFonts w:ascii="Calibri" w:eastAsia="Times New Roman" w:hAnsi="Calibri" w:cs="Calibri"/>
-          <w:sz w:val="24"/>
-          <w:szCs w:val="24"/>
-        </w:rPr>
-      </w:pPr>
-      <w:r>
-        <w:rPr>
-          <w:rFonts w:ascii="Calibri" w:eastAsia="Times New Roman" w:hAnsi="Calibri" w:cs="Calibri"/>
-          <w:sz w:val="24"/>
-          <w:szCs w:val="24"/>
-        </w:rPr>
-        <w:t xml:space="preserve">Let us assume that the house was first sold in year_i and then in year_j. Now we want the ratio of price_1 and price_2 to be close to the ratio of the indices of these two years. </w:t>
-      </w:r>
-      <w:r>
-        <w:rPr>
-          <w:rFonts w:ascii="Calibri" w:eastAsia="Times New Roman" w:hAnsi="Calibri" w:cs="Calibri"/>
-          <w:sz w:val="24"/>
-          <w:szCs w:val="24"/>
-        </w:rPr>
-        <w:t>We take logs on both side in order to make it linear. We set the index of the base year to be 1. In our case the index of 1995 is 1. Now set beta_i to be the log of index of year_i. We take y to be the difference of ln price_1 and price_2.</w:t>
-      </w:r>
-    </w:p>
-    <w:p>
-      <w:pPr>
-        <w:spacing w:after="0" w:line="240" w:lineRule="auto"/>
-        <w:jc w:val="both"/>
-        <w:rPr>
-          <w:rFonts w:ascii="Calibri" w:eastAsia="Times New Roman" w:hAnsi="Calibri" w:cs="Calibri"/>
-          <w:sz w:val="24"/>
-          <w:szCs w:val="24"/>
-        </w:rPr>
-      </w:pPr>
-    </w:p>
-    <w:p>
-      <w:pPr>
-        <w:spacing w:after="0" w:line="240" w:lineRule="auto"/>
-        <w:jc w:val="both"/>
-        <w:rPr>
-          <w:rFonts w:ascii="Calibri" w:eastAsia="Times New Roman" w:hAnsi="Calibri" w:cs="Calibri"/>
-          <w:sz w:val="24"/>
-          <w:szCs w:val="24"/>
-        </w:rPr>
-      </w:pPr>
-      <w:r>
-        <w:rPr>
-          <w:rFonts w:ascii="Calibri" w:eastAsia="Times New Roman" w:hAnsi="Calibri" w:cs="Calibri"/>
-          <w:sz w:val="24"/>
-          <w:szCs w:val="24"/>
-        </w:rPr>
-        <w:t xml:space="preserve">Now we model it as multiple linear regression. Now the question comes what are x_ij. It is the coefficient of this log indices. As we can notice here that it is -1 during the first sale, 1 during the second and 0 otherwise. </w:t>
-      </w:r>
-      <w:r>
-        <w:rPr>
-          <w:rFonts w:ascii="Calibri" w:eastAsia="Times New Roman" w:hAnsi="Calibri" w:cs="Calibri"/>
-          <w:sz w:val="24"/>
-          <w:szCs w:val="24"/>
-        </w:rPr>
-        <w:t>Now we estimate with OLS to get the estimated values of these indices.</w:t>
-      </w:r>
-    </w:p>
-    <w:p>
-      <w:pPr>
-        <w:spacing w:after="0" w:line="240" w:lineRule="auto"/>
-        <w:jc w:val="both"/>
-        <w:rPr>
-          <w:rFonts w:ascii="Calibri" w:eastAsia="Times New Roman" w:hAnsi="Calibri" w:cs="Calibri"/>
-          <w:sz w:val="24"/>
-          <w:szCs w:val="24"/>
-        </w:rPr>
-      </w:pPr>
-    </w:p>
-    <w:p>
-      <w:pPr>
-        <w:spacing w:after="0" w:line="240" w:lineRule="auto"/>
-        <w:jc w:val="both"/>
-        <w:rPr>
-          <w:rFonts w:ascii="Calibri" w:eastAsia="Times New Roman" w:hAnsi="Calibri" w:cs="Calibri"/>
-          <w:sz w:val="24"/>
-          <w:szCs w:val="24"/>
-        </w:rPr>
-      </w:pPr>
-      <w:r>
-        <w:rPr>
-          <w:rFonts w:ascii="Calibri" w:eastAsia="Times New Roman" w:hAnsi="Calibri" w:cs="Calibri"/>
-          <w:sz w:val="24"/>
-          <w:szCs w:val="24"/>
-        </w:rPr>
-        <w:t>Before moving to regression, we need to preprocess the data to get the required values. Let’s take this example. So, this is our data and now we need to get the log change price which is the difference of the column 2 and 4. Also we need to get the X matrix.</w:t>
-      </w:r>
-    </w:p>
-    <w:p>
-      <w:pPr>
-        <w:spacing w:after="0" w:line="240" w:lineRule="auto"/>
-        <w:jc w:val="both"/>
-        <w:rPr>
-          <w:rFonts w:ascii="Calibri" w:eastAsia="Times New Roman" w:hAnsi="Calibri" w:cs="Calibri"/>
-          <w:sz w:val="24"/>
-          <w:szCs w:val="24"/>
-        </w:rPr>
-      </w:pPr>
-      <w:r>
-        <w:rPr>
-          <w:rFonts w:ascii="Calibri" w:eastAsia="Times New Roman" w:hAnsi="Calibri" w:cs="Calibri"/>
-          <w:sz w:val="24"/>
-          <w:szCs w:val="24"/>
-        </w:rPr>
-        <w:t xml:space="preserve">After getting the values, it will look somewhat like this. As u can see 2006 has 0 since it was not sold during that year. </w:t>
-      </w:r>
-      <w:r>
-        <w:rPr>
-          <w:rFonts w:ascii="Calibri" w:eastAsia="Times New Roman" w:hAnsi="Calibri" w:cs="Calibri"/>
-          <w:sz w:val="24"/>
-          <w:szCs w:val="24"/>
-        </w:rPr>
-        <w:t>Similarly,</w:t>
-      </w:r>
-      <w:r>
-        <w:rPr>
-          <w:rFonts w:ascii="Calibri" w:eastAsia="Times New Roman" w:hAnsi="Calibri" w:cs="Calibri"/>
-          <w:sz w:val="24"/>
-          <w:szCs w:val="24"/>
-        </w:rPr>
-        <w:t xml:space="preserve"> we also have the log change. Now, notice that we don’t need this column of 2006. Why? Because we already have set that index to be </w:t>
-      </w:r>
-      <w:r>
-        <w:rPr>
-          <w:rFonts w:ascii="Calibri" w:eastAsia="Times New Roman" w:hAnsi="Calibri" w:cs="Calibri"/>
-          <w:sz w:val="24"/>
-          <w:szCs w:val="24"/>
-        </w:rPr>
-        <w:t>1, i.e., beta to be 0. Hence, our required part is the shaded area.</w:t>
-      </w:r>
-    </w:p>
-    <w:p>
-      <w:pPr>
-        <w:jc w:val="both"/>
-        <w:rPr>
-          <w:rFonts w:ascii="Calibri" w:eastAsia="Times New Roman" w:hAnsi="Calibri" w:cs="Calibri"/>
-          <w:sz w:val="24"/>
-          <w:szCs w:val="24"/>
-        </w:rPr>
-      </w:pPr>
-    </w:p>
-    <w:p>
-      <w:pPr>
-        <w:jc w:val="both"/>
-        <w:rPr>
-          <w:rFonts w:ascii="Calibri" w:eastAsia="Times New Roman" w:hAnsi="Calibri" w:cs="Calibri"/>
-          <w:sz w:val="24"/>
-          <w:szCs w:val="24"/>
-        </w:rPr>
-      </w:pPr>
-      <w:r>
-        <w:rPr>
-          <w:rFonts w:ascii="Calibri" w:eastAsia="Times New Roman" w:hAnsi="Calibri" w:cs="Calibri"/>
-          <w:sz w:val="24"/>
-          <w:szCs w:val="24"/>
-        </w:rPr>
-        <w:t xml:space="preserve">Finally, we perform the regression. </w:t>
-      </w:r>
-      <w:r>
-        <w:rPr>
-          <w:rFonts w:ascii="Calibri" w:eastAsia="Times New Roman" w:hAnsi="Calibri" w:cs="Calibri"/>
-          <w:sz w:val="24"/>
-          <w:szCs w:val="24"/>
-        </w:rPr>
-        <w:t xml:space="preserve">The exponents of the coefficients are the index levels at each year. </w:t>
-      </w:r>
-      <w:r>
-        <w:rPr>
-          <w:rFonts w:ascii="Calibri" w:eastAsia="Times New Roman" w:hAnsi="Calibri" w:cs="Calibri"/>
-          <w:sz w:val="24"/>
-          <w:szCs w:val="24"/>
-        </w:rPr>
-        <w:t xml:space="preserve">Then we plot those indices. </w:t>
-      </w:r>
-      <w:r>
-        <w:rPr>
-          <w:rFonts w:ascii="Calibri" w:eastAsia="Times New Roman" w:hAnsi="Calibri" w:cs="Calibri"/>
-          <w:sz w:val="24"/>
-          <w:szCs w:val="24"/>
-        </w:rPr>
-        <w:t>We can clearly see the major retractions in 199</w:t>
-      </w:r>
-      <w:r>
-        <w:rPr>
-          <w:rFonts w:ascii="Calibri" w:eastAsia="Times New Roman" w:hAnsi="Calibri" w:cs="Calibri"/>
-          <w:sz w:val="24"/>
-          <w:szCs w:val="24"/>
-        </w:rPr>
-        <w:t>8</w:t>
-      </w:r>
-      <w:r>
-        <w:rPr>
-          <w:rFonts w:ascii="Calibri" w:eastAsia="Times New Roman" w:hAnsi="Calibri" w:cs="Calibri"/>
-          <w:sz w:val="24"/>
-          <w:szCs w:val="24"/>
-        </w:rPr>
-        <w:t xml:space="preserve"> and 20</w:t>
-      </w:r>
-      <w:r>
-        <w:rPr>
-          <w:rFonts w:ascii="Calibri" w:eastAsia="Times New Roman" w:hAnsi="Calibri" w:cs="Calibri"/>
-          <w:sz w:val="24"/>
-          <w:szCs w:val="24"/>
-        </w:rPr>
-        <w:t>11</w:t>
-      </w:r>
-      <w:r>
-        <w:rPr>
-          <w:rFonts w:ascii="Calibri" w:eastAsia="Times New Roman" w:hAnsi="Calibri" w:cs="Calibri"/>
-          <w:sz w:val="24"/>
-          <w:szCs w:val="24"/>
-        </w:rPr>
-        <w:t>. We can also notice that the index level for this repeat sales index had reached its highest level in 2012.</w:t>
+        <w:t>can also notice that the index level for this repeat sales index had reached its highest level in 2012.</w:t>
       </w:r>
       <w:r>
         <w:rPr>
@@ -2427,16 +2804,7 @@
           <w:sz w:val="24"/>
           <w:szCs w:val="24"/>
         </w:rPr>
-        <w:t xml:space="preserve">The graph clearly shows that there is high correlation </w:t>
-      </w:r>
-      <w:r>
-        <w:rPr>
-          <w:rFonts w:ascii="Calibri" w:eastAsia="Times New Roman" w:hAnsi="Calibri" w:cs="Calibri"/>
-          <w:sz w:val="24"/>
-          <w:szCs w:val="24"/>
-        </w:rPr>
-        <w:lastRenderedPageBreak/>
-        <w:t xml:space="preserve">among some variables which we assumed to be independent. Better transformations or deletion of correlated columns may help in those cases. </w:t>
+        <w:t xml:space="preserve">The graph clearly shows that there is high correlation among some variables which we assumed to be independent. Better transformations or deletion of correlated columns may help in those cases. </w:t>
       </w:r>
     </w:p>
     <w:p>
@@ -4740,6 +5108,119 @@
     </w:lvl>
   </w:abstractNum>
   <w:abstractNum w:abstractNumId="17" w15:restartNumberingAfterBreak="0">
+    <w:nsid w:val="61DE53CC"/>
+    <w:multiLevelType w:val="hybridMultilevel"/>
+    <w:tmpl w:val="0FFEFBDC"/>
+    <w:lvl w:ilvl="0" w:tplc="40090001">
+      <w:start w:val="1"/>
+      <w:numFmt w:val="bullet"/>
+      <w:lvlText w:val=""/>
+      <w:lvlJc w:val="left"/>
+      <w:pPr>
+        <w:ind w:left="1440" w:hanging="360"/>
+      </w:pPr>
+      <w:rPr>
+        <w:rFonts w:ascii="Symbol" w:hAnsi="Symbol" w:hint="default"/>
+      </w:rPr>
+    </w:lvl>
+    <w:lvl w:ilvl="1" w:tplc="40090003">
+      <w:start w:val="1"/>
+      <w:numFmt w:val="bullet"/>
+      <w:lvlText w:val="o"/>
+      <w:lvlJc w:val="left"/>
+      <w:pPr>
+        <w:ind w:left="2160" w:hanging="360"/>
+      </w:pPr>
+      <w:rPr>
+        <w:rFonts w:ascii="Courier New" w:hAnsi="Courier New" w:cs="Courier New" w:hint="default"/>
+      </w:rPr>
+    </w:lvl>
+    <w:lvl w:ilvl="2" w:tplc="40090005" w:tentative="1">
+      <w:start w:val="1"/>
+      <w:numFmt w:val="bullet"/>
+      <w:lvlText w:val=""/>
+      <w:lvlJc w:val="left"/>
+      <w:pPr>
+        <w:ind w:left="2880" w:hanging="360"/>
+      </w:pPr>
+      <w:rPr>
+        <w:rFonts w:ascii="Wingdings" w:hAnsi="Wingdings" w:hint="default"/>
+      </w:rPr>
+    </w:lvl>
+    <w:lvl w:ilvl="3" w:tplc="40090001" w:tentative="1">
+      <w:start w:val="1"/>
+      <w:numFmt w:val="bullet"/>
+      <w:lvlText w:val=""/>
+      <w:lvlJc w:val="left"/>
+      <w:pPr>
+        <w:ind w:left="3600" w:hanging="360"/>
+      </w:pPr>
+      <w:rPr>
+        <w:rFonts w:ascii="Symbol" w:hAnsi="Symbol" w:hint="default"/>
+      </w:rPr>
+    </w:lvl>
+    <w:lvl w:ilvl="4" w:tplc="40090003" w:tentative="1">
+      <w:start w:val="1"/>
+      <w:numFmt w:val="bullet"/>
+      <w:lvlText w:val="o"/>
+      <w:lvlJc w:val="left"/>
+      <w:pPr>
+        <w:ind w:left="4320" w:hanging="360"/>
+      </w:pPr>
+      <w:rPr>
+        <w:rFonts w:ascii="Courier New" w:hAnsi="Courier New" w:cs="Courier New" w:hint="default"/>
+      </w:rPr>
+    </w:lvl>
+    <w:lvl w:ilvl="5" w:tplc="40090005" w:tentative="1">
+      <w:start w:val="1"/>
+      <w:numFmt w:val="bullet"/>
+      <w:lvlText w:val=""/>
+      <w:lvlJc w:val="left"/>
+      <w:pPr>
+        <w:ind w:left="5040" w:hanging="360"/>
+      </w:pPr>
+      <w:rPr>
+        <w:rFonts w:ascii="Wingdings" w:hAnsi="Wingdings" w:hint="default"/>
+      </w:rPr>
+    </w:lvl>
+    <w:lvl w:ilvl="6" w:tplc="40090001" w:tentative="1">
+      <w:start w:val="1"/>
+      <w:numFmt w:val="bullet"/>
+      <w:lvlText w:val=""/>
+      <w:lvlJc w:val="left"/>
+      <w:pPr>
+        <w:ind w:left="5760" w:hanging="360"/>
+      </w:pPr>
+      <w:rPr>
+        <w:rFonts w:ascii="Symbol" w:hAnsi="Symbol" w:hint="default"/>
+      </w:rPr>
+    </w:lvl>
+    <w:lvl w:ilvl="7" w:tplc="40090003" w:tentative="1">
+      <w:start w:val="1"/>
+      <w:numFmt w:val="bullet"/>
+      <w:lvlText w:val="o"/>
+      <w:lvlJc w:val="left"/>
+      <w:pPr>
+        <w:ind w:left="6480" w:hanging="360"/>
+      </w:pPr>
+      <w:rPr>
+        <w:rFonts w:ascii="Courier New" w:hAnsi="Courier New" w:cs="Courier New" w:hint="default"/>
+      </w:rPr>
+    </w:lvl>
+    <w:lvl w:ilvl="8" w:tplc="40090005" w:tentative="1">
+      <w:start w:val="1"/>
+      <w:numFmt w:val="bullet"/>
+      <w:lvlText w:val=""/>
+      <w:lvlJc w:val="left"/>
+      <w:pPr>
+        <w:ind w:left="7200" w:hanging="360"/>
+      </w:pPr>
+      <w:rPr>
+        <w:rFonts w:ascii="Wingdings" w:hAnsi="Wingdings" w:hint="default"/>
+      </w:rPr>
+    </w:lvl>
+  </w:abstractNum>
+  <w:abstractNum w:abstractNumId="18" w15:restartNumberingAfterBreak="0">
     <w:nsid w:val="62ED705F"/>
     <w:multiLevelType w:val="multilevel"/>
     <w:tmpl w:val="5B986BF8"/>
@@ -4888,7 +5369,7 @@
       </w:rPr>
     </w:lvl>
   </w:abstractNum>
-  <w:abstractNum w:abstractNumId="18" w15:restartNumberingAfterBreak="0">
+  <w:abstractNum w:abstractNumId="19" w15:restartNumberingAfterBreak="0">
     <w:nsid w:val="65176FF9"/>
     <w:multiLevelType w:val="multilevel"/>
     <w:tmpl w:val="C3C4C1F8"/>
@@ -5038,13 +5519,13 @@
     </w:lvlOverride>
   </w:num>
   <w:num w:numId="8">
-    <w:abstractNumId w:val="18"/>
+    <w:abstractNumId w:val="19"/>
     <w:lvlOverride w:ilvl="0">
       <w:startOverride w:val="4"/>
     </w:lvlOverride>
   </w:num>
   <w:num w:numId="9">
-    <w:abstractNumId w:val="17"/>
+    <w:abstractNumId w:val="18"/>
   </w:num>
   <w:num w:numId="10">
     <w:abstractNumId w:val="8"/>
@@ -5084,6 +5565,9 @@
   </w:num>
   <w:num w:numId="19">
     <w:abstractNumId w:val="0"/>
+  </w:num>
+  <w:num w:numId="20">
+    <w:abstractNumId w:val="17"/>
   </w:num>
 </w:numbering>
 </file>

</xml_diff>